<commit_message>
trabalho 2 de Lab. ES no ar
</commit_message>
<xml_diff>
--- a/aulas/lab-programacao/Trabalho2-LabES.docx
+++ b/aulas/lab-programacao/Trabalho2-LabES.docx
@@ -12,8 +12,6 @@
           <w:szCs w:val="32"/>
         </w:rPr>
       </w:pPr>
-      <w:bookmarkStart w:id="0" w:name="_GoBack"/>
-      <w:bookmarkEnd w:id="0"/>
       <w:r>
         <w:rPr>
           <w:b/>
@@ -106,7 +104,15 @@
           <w:sz w:val="32"/>
           <w:szCs w:val="32"/>
         </w:rPr>
-        <w:t>Trabalho 1 – Laboratório de Engenharia de Software I</w:t>
+        <w:t>Trabalho 2</w:t>
+      </w:r>
+      <w:r>
+        <w:rPr>
+          <w:b/>
+          <w:sz w:val="32"/>
+          <w:szCs w:val="32"/>
+        </w:rPr>
+        <w:t xml:space="preserve"> – Laboratório de Engenharia de Software I</w:t>
       </w:r>
     </w:p>
     <w:p>
@@ -151,7 +157,14 @@
           <w:sz w:val="32"/>
           <w:szCs w:val="32"/>
         </w:rPr>
-        <w:t>20 pontos</w:t>
+        <w:t>3</w:t>
+      </w:r>
+      <w:r>
+        <w:rPr>
+          <w:sz w:val="32"/>
+          <w:szCs w:val="32"/>
+        </w:rPr>
+        <w:t>0 pontos</w:t>
       </w:r>
     </w:p>
     <w:p>
@@ -175,7 +188,7 @@
           <w:sz w:val="32"/>
           <w:szCs w:val="32"/>
         </w:rPr>
-        <w:t>08/04</w:t>
+        <w:t>28/10</w:t>
       </w:r>
     </w:p>
     <w:p>
@@ -451,10 +464,18 @@
       </w:pPr>
       <w:r>
         <w:rPr>
-          <w:sz w:val="32"/>
-          <w:szCs w:val="32"/>
-        </w:rPr>
-        <w:t>Secretária: ela é responsável</w:t>
+          <w:b/>
+          <w:sz w:val="32"/>
+          <w:szCs w:val="32"/>
+        </w:rPr>
+        <w:t>Secretária:</w:t>
+      </w:r>
+      <w:r>
+        <w:rPr>
+          <w:sz w:val="32"/>
+          <w:szCs w:val="32"/>
+        </w:rPr>
+        <w:t xml:space="preserve"> ela é responsável</w:t>
       </w:r>
       <w:r>
         <w:rPr>
@@ -5653,10 +5674,18 @@
       </w:pPr>
       <w:r>
         <w:rPr>
-          <w:sz w:val="32"/>
-          <w:szCs w:val="32"/>
-        </w:rPr>
-        <w:t>Professor: este</w:t>
+          <w:b/>
+          <w:sz w:val="32"/>
+          <w:szCs w:val="32"/>
+        </w:rPr>
+        <w:t>Professor:</w:t>
+      </w:r>
+      <w:r>
+        <w:rPr>
+          <w:sz w:val="32"/>
+          <w:szCs w:val="32"/>
+        </w:rPr>
+        <w:t xml:space="preserve"> este</w:t>
       </w:r>
       <w:r>
         <w:rPr>
@@ -5803,6 +5832,7 @@
       </w:pPr>
       <w:r>
         <w:rPr>
+          <w:b/>
           <w:sz w:val="32"/>
           <w:szCs w:val="32"/>
         </w:rPr>
@@ -5811,10 +5841,18 @@
       </w:r>
       <w:r>
         <w:rPr>
-          <w:sz w:val="32"/>
-          <w:szCs w:val="32"/>
-        </w:rPr>
-        <w:t>: este profissional é responsável por rea</w:t>
+          <w:b/>
+          <w:sz w:val="32"/>
+          <w:szCs w:val="32"/>
+        </w:rPr>
+        <w:t>:</w:t>
+      </w:r>
+      <w:r>
+        <w:rPr>
+          <w:sz w:val="32"/>
+          <w:szCs w:val="32"/>
+        </w:rPr>
+        <w:t xml:space="preserve"> este profissional é responsável por rea</w:t>
       </w:r>
       <w:r>
         <w:rPr>
@@ -5919,10 +5957,18 @@
       </w:pPr>
       <w:r>
         <w:rPr>
-          <w:sz w:val="32"/>
-          <w:szCs w:val="32"/>
-        </w:rPr>
-        <w:t>Aluno: também conhecido como cliente da academia. Ao acessar o aplicativo, ele terá acesso ao treino cadastrado pelo professor. O aluno também poderá ver suas informações do “exame de aptidão física” através do aplicativo. Isso é importante para o mesmo saber se houve uma melhora nos seus índices ao longo dos meses</w:t>
+          <w:b/>
+          <w:sz w:val="32"/>
+          <w:szCs w:val="32"/>
+        </w:rPr>
+        <w:t>Aluno:</w:t>
+      </w:r>
+      <w:r>
+        <w:rPr>
+          <w:sz w:val="32"/>
+          <w:szCs w:val="32"/>
+        </w:rPr>
+        <w:t xml:space="preserve"> também conhecido como cliente da academia. Ao acessar o aplicativo, ele terá acesso ao treino cadastrado pelo professor. O aluno também poderá ver suas informações do “exame de aptidão física” através do aplicativo. Isso é importante para o mesmo saber se houve uma melhora nos seus índices ao longo dos meses</w:t>
       </w:r>
       <w:r>
         <w:rPr>
@@ -6522,80 +6568,164 @@
         <w:jc w:val="both"/>
         <w:rPr>
           <w:b/>
-          <w:sz w:val="28"/>
-          <w:szCs w:val="28"/>
-        </w:rPr>
-      </w:pPr>
-      <w:r>
-        <w:rPr>
-          <w:b/>
-          <w:sz w:val="28"/>
-          <w:szCs w:val="28"/>
+          <w:sz w:val="32"/>
+          <w:szCs w:val="32"/>
+        </w:rPr>
+      </w:pPr>
+      <w:r>
+        <w:rPr>
+          <w:b/>
+          <w:sz w:val="32"/>
+          <w:szCs w:val="32"/>
           <w:u w:val="single"/>
         </w:rPr>
-        <w:t>Entrega dos trabalhos</w:t>
-      </w:r>
-      <w:r>
-        <w:rPr>
-          <w:b/>
-          <w:sz w:val="28"/>
-          <w:szCs w:val="28"/>
-        </w:rPr>
-        <w:t xml:space="preserve">: </w:t>
-      </w:r>
-      <w:r>
-        <w:rPr>
-          <w:b/>
-          <w:sz w:val="28"/>
-          <w:szCs w:val="28"/>
-        </w:rPr>
-        <w:t>Todos os trabalhos deverão ser entregues através do sistema SIGAA. O grupo deverá colocar todo o código-fonte do trabalho em um arquivo “.zip”. O arquivo zipado deverá conter o nome de todos os integrantes do grupo.</w:t>
-      </w:r>
-      <w:r>
-        <w:rPr>
-          <w:b/>
-          <w:sz w:val="28"/>
-          <w:szCs w:val="28"/>
+        <w:t>Entrega</w:t>
+      </w:r>
+      <w:r>
+        <w:rPr>
+          <w:b/>
+          <w:sz w:val="32"/>
+          <w:szCs w:val="32"/>
+        </w:rPr>
+        <w:t xml:space="preserve">: Todos os trabalhos deverão ser entregues através do </w:t>
+      </w:r>
+      <w:r>
+        <w:rPr>
+          <w:b/>
+          <w:i/>
+          <w:sz w:val="32"/>
+          <w:szCs w:val="32"/>
+        </w:rPr>
+        <w:t>s</w:t>
+      </w:r>
+      <w:r>
+        <w:rPr>
+          <w:b/>
+          <w:i/>
+          <w:sz w:val="32"/>
+          <w:szCs w:val="32"/>
+        </w:rPr>
+        <w:t>oftware</w:t>
+      </w:r>
+      <w:r>
+        <w:rPr>
+          <w:b/>
+          <w:sz w:val="32"/>
+          <w:szCs w:val="32"/>
+        </w:rPr>
+        <w:t xml:space="preserve"> Microsoft Teams (Chat Geral</w:t>
+      </w:r>
+      <w:r>
+        <w:rPr>
+          <w:b/>
+          <w:sz w:val="32"/>
+          <w:szCs w:val="32"/>
+        </w:rPr>
+        <w:t xml:space="preserve"> da T</w:t>
+      </w:r>
+      <w:r>
+        <w:rPr>
+          <w:b/>
+          <w:sz w:val="32"/>
+          <w:szCs w:val="32"/>
+        </w:rPr>
+        <w:t>urma de L</w:t>
+      </w:r>
+      <w:r>
+        <w:rPr>
+          <w:b/>
+          <w:sz w:val="32"/>
+          <w:szCs w:val="32"/>
+        </w:rPr>
+        <w:t>ab</w:t>
+      </w:r>
+      <w:r>
+        <w:rPr>
+          <w:b/>
+          <w:sz w:val="32"/>
+          <w:szCs w:val="32"/>
+        </w:rPr>
+        <w:t>)</w:t>
+      </w:r>
+      <w:r>
+        <w:rPr>
+          <w:b/>
+          <w:sz w:val="32"/>
+          <w:szCs w:val="32"/>
+        </w:rPr>
+        <w:t>. O grupo deverá colocar todo o código-f</w:t>
+      </w:r>
+      <w:r>
+        <w:rPr>
+          <w:b/>
+          <w:sz w:val="32"/>
+          <w:szCs w:val="32"/>
+        </w:rPr>
+        <w:t>onte do traba</w:t>
+      </w:r>
+      <w:bookmarkStart w:id="0" w:name="_GoBack"/>
+      <w:bookmarkEnd w:id="0"/>
+      <w:r>
+        <w:rPr>
+          <w:b/>
+          <w:sz w:val="32"/>
+          <w:szCs w:val="32"/>
+        </w:rPr>
+        <w:t>lho em um arquivo “.zip”</w:t>
+      </w:r>
+      <w:r>
+        <w:rPr>
+          <w:b/>
+          <w:sz w:val="32"/>
+          <w:szCs w:val="32"/>
+        </w:rPr>
+        <w:t>. O arquivo zipado deverá conter o nome de todos os integrantes do grupo.</w:t>
+      </w:r>
+      <w:r>
+        <w:rPr>
+          <w:b/>
+          <w:sz w:val="32"/>
+          <w:szCs w:val="32"/>
         </w:rPr>
         <w:t xml:space="preserve"> O grupo fará a apresentação d</w:t>
       </w:r>
       <w:r>
         <w:rPr>
           <w:b/>
-          <w:sz w:val="28"/>
-          <w:szCs w:val="28"/>
+          <w:sz w:val="32"/>
+          <w:szCs w:val="32"/>
         </w:rPr>
         <w:t>a</w:t>
       </w:r>
       <w:r>
         <w:rPr>
           <w:b/>
-          <w:sz w:val="28"/>
-          <w:szCs w:val="28"/>
+          <w:sz w:val="32"/>
+          <w:szCs w:val="32"/>
         </w:rPr>
         <w:t xml:space="preserve"> </w:t>
       </w:r>
       <w:r>
         <w:rPr>
           <w:b/>
-          <w:sz w:val="28"/>
-          <w:szCs w:val="28"/>
+          <w:sz w:val="32"/>
+          <w:szCs w:val="32"/>
         </w:rPr>
         <w:t xml:space="preserve">aplicação </w:t>
       </w:r>
       <w:r>
         <w:rPr>
           <w:b/>
-          <w:sz w:val="28"/>
-          <w:szCs w:val="28"/>
+          <w:sz w:val="32"/>
+          <w:szCs w:val="32"/>
         </w:rPr>
         <w:t>para o professor na data de entrega.</w:t>
       </w:r>
       <w:r>
         <w:rPr>
           <w:b/>
-          <w:sz w:val="28"/>
-          <w:szCs w:val="28"/>
+          <w:sz w:val="32"/>
+          <w:szCs w:val="32"/>
         </w:rPr>
         <w:t xml:space="preserve"> Qualquer dúvida sobre o trabalho, pode ser enviada para o e-mail do professor: </w:t>
       </w:r>
@@ -6604,8 +6734,8 @@
           <w:rPr>
             <w:rStyle w:val="Hyperlink"/>
             <w:b/>
-            <w:sz w:val="28"/>
-            <w:szCs w:val="28"/>
+            <w:sz w:val="32"/>
+            <w:szCs w:val="32"/>
           </w:rPr>
           <w:t>edu@cefetmg.br</w:t>
         </w:r>

</xml_diff>

<commit_message>
informacoes sobre o Trab 2 e atualizacao dos pontos e especificacao do trab
</commit_message>
<xml_diff>
--- a/aulas/lab-programacao/Trabalho2-LabES.docx
+++ b/aulas/lab-programacao/Trabalho2-LabES.docx
@@ -139,17 +139,16 @@
         <w:ind w:left="1416"/>
         <w:jc w:val="right"/>
         <w:rPr>
+          <w:sz w:val="32"/>
+          <w:szCs w:val="32"/>
+        </w:rPr>
+      </w:pPr>
+      <w:r>
+        <w:rPr>
           <w:b/>
           <w:sz w:val="32"/>
           <w:szCs w:val="32"/>
         </w:rPr>
-      </w:pPr>
-      <w:r>
-        <w:rPr>
-          <w:b/>
-          <w:sz w:val="32"/>
-          <w:szCs w:val="32"/>
-        </w:rPr>
         <w:t xml:space="preserve">Valor: </w:t>
       </w:r>
       <w:r>
@@ -157,7 +156,7 @@
           <w:sz w:val="32"/>
           <w:szCs w:val="32"/>
         </w:rPr>
-        <w:t>3</w:t>
+        <w:t>6</w:t>
       </w:r>
       <w:r>
         <w:rPr>
@@ -169,18 +168,44 @@
     </w:p>
     <w:p>
       <w:pPr>
+        <w:ind w:left="1416"/>
         <w:jc w:val="right"/>
         <w:rPr>
-          <w:sz w:val="32"/>
-          <w:szCs w:val="32"/>
-        </w:rPr>
-      </w:pPr>
-      <w:r>
-        <w:rPr>
           <w:b/>
           <w:sz w:val="32"/>
           <w:szCs w:val="32"/>
         </w:rPr>
+      </w:pPr>
+      <w:r>
+        <w:rPr>
+          <w:b/>
+          <w:sz w:val="32"/>
+          <w:szCs w:val="32"/>
+        </w:rPr>
+        <w:t xml:space="preserve">+ Vídeo: </w:t>
+      </w:r>
+      <w:r>
+        <w:rPr>
+          <w:sz w:val="32"/>
+          <w:szCs w:val="32"/>
+        </w:rPr>
+        <w:t>10 pontos</w:t>
+      </w:r>
+    </w:p>
+    <w:p>
+      <w:pPr>
+        <w:jc w:val="right"/>
+        <w:rPr>
+          <w:sz w:val="32"/>
+          <w:szCs w:val="32"/>
+        </w:rPr>
+      </w:pPr>
+      <w:r>
+        <w:rPr>
+          <w:b/>
+          <w:sz w:val="32"/>
+          <w:szCs w:val="32"/>
+        </w:rPr>
         <w:t xml:space="preserve">Data de entrega: </w:t>
       </w:r>
       <w:r>
@@ -188,7 +213,7 @@
           <w:sz w:val="32"/>
           <w:szCs w:val="32"/>
         </w:rPr>
-        <w:t>28/10</w:t>
+        <w:t>02/12</w:t>
       </w:r>
     </w:p>
     <w:p>
@@ -437,7 +462,15 @@
           <w:sz w:val="32"/>
           <w:szCs w:val="32"/>
         </w:rPr>
-        <w:t>Abaixo, são destacados os requisitos que a aplicação deverá satisfazer de acordo com o tipo de usuário:</w:t>
+        <w:t xml:space="preserve">Abaixo, são destacados os </w:t>
+      </w:r>
+      <w:r>
+        <w:rPr>
+          <w:sz w:val="32"/>
+          <w:szCs w:val="32"/>
+        </w:rPr>
+        <w:lastRenderedPageBreak/>
+        <w:t>requisitos que a aplicação deverá satisfazer de acordo com o tipo de usuário:</w:t>
       </w:r>
     </w:p>
     <w:p>
@@ -1822,6 +1855,7 @@
                 <w:sz w:val="32"/>
                 <w:szCs w:val="32"/>
               </w:rPr>
+              <w:lastRenderedPageBreak/>
               <w:t>10:00</w:t>
             </w:r>
           </w:p>
@@ -2078,7 +2112,6 @@
                 <w:sz w:val="32"/>
                 <w:szCs w:val="32"/>
               </w:rPr>
-              <w:lastRenderedPageBreak/>
               <w:t>11:00</w:t>
             </w:r>
           </w:p>
@@ -4460,6 +4493,7 @@
                 <w:sz w:val="32"/>
                 <w:szCs w:val="32"/>
               </w:rPr>
+              <w:lastRenderedPageBreak/>
               <w:t>3X SEMANA</w:t>
             </w:r>
           </w:p>
@@ -5455,7 +5489,6 @@
           <w:sz w:val="32"/>
           <w:szCs w:val="32"/>
         </w:rPr>
-        <w:lastRenderedPageBreak/>
         <w:t xml:space="preserve">As turmas de natação devem ser de no máximo </w:t>
       </w:r>
       <w:r>
@@ -5836,7 +5869,6 @@
           <w:sz w:val="32"/>
           <w:szCs w:val="32"/>
         </w:rPr>
-        <w:lastRenderedPageBreak/>
         <w:t>Médico</w:t>
       </w:r>
       <w:r>
@@ -6365,6 +6397,7 @@
                 <w:sz w:val="32"/>
                 <w:szCs w:val="32"/>
               </w:rPr>
+              <w:lastRenderedPageBreak/>
               <w:t>Entre 25 e 29,9</w:t>
             </w:r>
           </w:p>
@@ -6413,7 +6446,6 @@
                 <w:sz w:val="32"/>
                 <w:szCs w:val="32"/>
               </w:rPr>
-              <w:lastRenderedPageBreak/>
               <w:t>Entre 30 e 34,9</w:t>
             </w:r>
           </w:p>
@@ -6567,19 +6599,50 @@
         <w:pStyle w:val="ListParagraph"/>
         <w:jc w:val="both"/>
         <w:rPr>
+          <w:sz w:val="32"/>
+          <w:szCs w:val="32"/>
+        </w:rPr>
+      </w:pPr>
+      <w:r>
+        <w:rPr>
           <w:b/>
           <w:sz w:val="32"/>
           <w:szCs w:val="32"/>
-        </w:rPr>
-      </w:pPr>
+          <w:u w:val="single"/>
+        </w:rPr>
+        <w:t>Entrega</w:t>
+      </w:r>
       <w:r>
         <w:rPr>
           <w:b/>
           <w:sz w:val="32"/>
           <w:szCs w:val="32"/>
-          <w:u w:val="single"/>
-        </w:rPr>
-        <w:t>Entrega</w:t>
+        </w:rPr>
+        <w:t xml:space="preserve">: </w:t>
+      </w:r>
+      <w:r>
+        <w:rPr>
+          <w:sz w:val="32"/>
+          <w:szCs w:val="32"/>
+        </w:rPr>
+        <w:t xml:space="preserve">Todos os trabalhos deverão ser enviados para: </w:t>
+      </w:r>
+      <w:hyperlink r:id="rId6" w:history="1">
+        <w:r>
+          <w:rPr>
+            <w:rStyle w:val="Hyperlink"/>
+            <w:sz w:val="32"/>
+            <w:szCs w:val="32"/>
+          </w:rPr>
+          <w:t>edu@cefetmg.br</w:t>
+        </w:r>
+      </w:hyperlink>
+      <w:r>
+        <w:rPr>
+          <w:sz w:val="32"/>
+          <w:szCs w:val="32"/>
+        </w:rPr>
+        <w:t xml:space="preserve">. </w:t>
       </w:r>
       <w:r>
         <w:rPr>
@@ -6587,149 +6650,25 @@
           <w:sz w:val="32"/>
           <w:szCs w:val="32"/>
         </w:rPr>
-        <w:t xml:space="preserve">: Todos os trabalhos deverão ser entregues através do </w:t>
+        <w:t xml:space="preserve">O grupo deverá fazer um pequeno vídeo de até </w:t>
       </w:r>
       <w:r>
         <w:rPr>
           <w:b/>
-          <w:i/>
-          <w:sz w:val="32"/>
-          <w:szCs w:val="32"/>
-        </w:rPr>
-        <w:t>s</w:t>
+          <w:sz w:val="32"/>
+          <w:szCs w:val="32"/>
+        </w:rPr>
+        <w:t>10</w:t>
       </w:r>
       <w:r>
         <w:rPr>
           <w:b/>
-          <w:i/>
-          <w:sz w:val="32"/>
-          <w:szCs w:val="32"/>
-        </w:rPr>
-        <w:t>oftware</w:t>
-      </w:r>
-      <w:r>
-        <w:rPr>
-          <w:b/>
-          <w:sz w:val="32"/>
-          <w:szCs w:val="32"/>
-        </w:rPr>
-        <w:t xml:space="preserve"> Microsoft Teams (Chat Geral</w:t>
-      </w:r>
-      <w:r>
-        <w:rPr>
-          <w:b/>
-          <w:sz w:val="32"/>
-          <w:szCs w:val="32"/>
-        </w:rPr>
-        <w:t xml:space="preserve"> da T</w:t>
-      </w:r>
-      <w:r>
-        <w:rPr>
-          <w:b/>
-          <w:sz w:val="32"/>
-          <w:szCs w:val="32"/>
-        </w:rPr>
-        <w:t>urma de L</w:t>
-      </w:r>
-      <w:r>
-        <w:rPr>
-          <w:b/>
-          <w:sz w:val="32"/>
-          <w:szCs w:val="32"/>
-        </w:rPr>
-        <w:t>ab</w:t>
-      </w:r>
-      <w:r>
-        <w:rPr>
-          <w:b/>
-          <w:sz w:val="32"/>
-          <w:szCs w:val="32"/>
-        </w:rPr>
-        <w:t>)</w:t>
-      </w:r>
-      <w:r>
-        <w:rPr>
-          <w:b/>
-          <w:sz w:val="32"/>
-          <w:szCs w:val="32"/>
-        </w:rPr>
-        <w:t>. O grupo deverá colocar todo o código-f</w:t>
-      </w:r>
-      <w:r>
-        <w:rPr>
-          <w:b/>
-          <w:sz w:val="32"/>
-          <w:szCs w:val="32"/>
-        </w:rPr>
-        <w:t>onte do traba</w:t>
-      </w:r>
-      <w:bookmarkStart w:id="0" w:name="_GoBack"/>
-      <w:bookmarkEnd w:id="0"/>
-      <w:r>
-        <w:rPr>
-          <w:b/>
-          <w:sz w:val="32"/>
-          <w:szCs w:val="32"/>
-        </w:rPr>
-        <w:t>lho em um arquivo “.zip”</w:t>
-      </w:r>
-      <w:r>
-        <w:rPr>
-          <w:b/>
-          <w:sz w:val="32"/>
-          <w:szCs w:val="32"/>
-        </w:rPr>
-        <w:t>. O arquivo zipado deverá conter o nome de todos os integrantes do grupo.</w:t>
-      </w:r>
-      <w:r>
-        <w:rPr>
-          <w:b/>
-          <w:sz w:val="32"/>
-          <w:szCs w:val="32"/>
-        </w:rPr>
-        <w:t xml:space="preserve"> O grupo fará a apresentação d</w:t>
-      </w:r>
-      <w:r>
-        <w:rPr>
-          <w:b/>
-          <w:sz w:val="32"/>
-          <w:szCs w:val="32"/>
-        </w:rPr>
-        <w:t>a</w:t>
-      </w:r>
-      <w:r>
-        <w:rPr>
-          <w:b/>
-          <w:sz w:val="32"/>
-          <w:szCs w:val="32"/>
-        </w:rPr>
-        <w:t xml:space="preserve"> </w:t>
-      </w:r>
-      <w:r>
-        <w:rPr>
-          <w:b/>
-          <w:sz w:val="32"/>
-          <w:szCs w:val="32"/>
-        </w:rPr>
-        <w:t xml:space="preserve">aplicação </w:t>
-      </w:r>
-      <w:r>
-        <w:rPr>
-          <w:b/>
-          <w:sz w:val="32"/>
-          <w:szCs w:val="32"/>
-        </w:rPr>
-        <w:t>para o professor na data de entrega.</w:t>
-      </w:r>
-      <w:r>
-        <w:rPr>
-          <w:b/>
-          <w:sz w:val="32"/>
-          <w:szCs w:val="32"/>
-        </w:rPr>
-        <w:t xml:space="preserve"> Qualquer dúvida sobre o trabalho, pode ser enviada para o e-mail do professor: </w:t>
-      </w:r>
-      <w:hyperlink r:id="rId6" w:history="1">
+          <w:sz w:val="32"/>
+          <w:szCs w:val="32"/>
+        </w:rPr>
+        <w:t xml:space="preserve"> minutos, apresentando o programa com alguns dados de teste. O vídeo valerá 10 pontos. Para a gravação do vídeo, o grupo poderá usar o software gratuito OBS Studio (</w:t>
+      </w:r>
+      <w:hyperlink r:id="rId7" w:history="1">
         <w:r>
           <w:rPr>
             <w:rStyle w:val="Hyperlink"/>
@@ -6737,13 +6676,52 @@
             <w:sz w:val="32"/>
             <w:szCs w:val="32"/>
           </w:rPr>
-          <w:t>edu@cefetmg.br</w:t>
+          <w:t>https://obsproject.com/pt-br/</w:t>
         </w:r>
       </w:hyperlink>
+      <w:r>
+        <w:rPr>
+          <w:b/>
+          <w:sz w:val="32"/>
+          <w:szCs w:val="32"/>
+        </w:rPr>
+        <w:t>)</w:t>
+      </w:r>
+      <w:r>
+        <w:rPr>
+          <w:b/>
+          <w:sz w:val="32"/>
+          <w:szCs w:val="32"/>
+        </w:rPr>
+        <w:t xml:space="preserve">, que grava a tela do computador. </w:t>
+      </w:r>
+      <w:r>
+        <w:rPr>
+          <w:sz w:val="32"/>
+          <w:szCs w:val="32"/>
+        </w:rPr>
+        <w:t xml:space="preserve">O grupo deverá colocar todo o código-fonte do trabalho </w:t>
+      </w:r>
+      <w:r>
+        <w:rPr>
+          <w:sz w:val="32"/>
+          <w:szCs w:val="32"/>
+        </w:rPr>
+        <w:t>em um repositório público do GitHub e fornecer o endereço para o professor. Por fim, os nomes completos dos alunos bem como os seus respectivos números de matrícula deverão constar no e-mail do trabalho enviado ao professor.</w:t>
+      </w:r>
     </w:p>
     <w:p>
       <w:pPr>
         <w:pStyle w:val="ListParagraph"/>
+        <w:jc w:val="both"/>
+        <w:rPr>
+          <w:sz w:val="32"/>
+          <w:szCs w:val="32"/>
+        </w:rPr>
+      </w:pPr>
+    </w:p>
+    <w:p>
+      <w:pPr>
         <w:jc w:val="both"/>
         <w:rPr>
           <w:b/>
@@ -6751,6 +6729,8 @@
           <w:szCs w:val="28"/>
         </w:rPr>
       </w:pPr>
+      <w:bookmarkStart w:id="0" w:name="_GoBack"/>
+      <w:bookmarkEnd w:id="0"/>
     </w:p>
     <w:p>
       <w:pPr>

</xml_diff>

<commit_message>
Trabalho 2 de Lab. ES
</commit_message>
<xml_diff>
--- a/aulas/lab-programacao/Trabalho2-LabES.docx
+++ b/aulas/lab-programacao/Trabalho2-LabES.docx
@@ -168,10 +168,8 @@
     </w:p>
     <w:p>
       <w:pPr>
-        <w:ind w:left="1416"/>
         <w:jc w:val="right"/>
         <w:rPr>
-          <w:b/>
           <w:sz w:val="32"/>
           <w:szCs w:val="32"/>
         </w:rPr>
@@ -182,498 +180,537 @@
           <w:sz w:val="32"/>
           <w:szCs w:val="32"/>
         </w:rPr>
-        <w:t xml:space="preserve">+ Vídeo: </w:t>
+        <w:t xml:space="preserve">Data de entrega: </w:t>
       </w:r>
       <w:r>
         <w:rPr>
           <w:sz w:val="32"/>
           <w:szCs w:val="32"/>
         </w:rPr>
-        <w:t>10 pontos</w:t>
-      </w:r>
-    </w:p>
-    <w:p>
-      <w:pPr>
-        <w:jc w:val="right"/>
+        <w:t>24/03</w:t>
+      </w:r>
+    </w:p>
+    <w:p>
+      <w:pPr>
         <w:rPr>
           <w:sz w:val="32"/>
           <w:szCs w:val="32"/>
         </w:rPr>
       </w:pPr>
+    </w:p>
+    <w:p>
+      <w:pPr>
+        <w:jc w:val="both"/>
+        <w:rPr>
+          <w:sz w:val="24"/>
+          <w:szCs w:val="24"/>
+        </w:rPr>
+      </w:pPr>
+      <w:r>
+        <w:rPr>
+          <w:sz w:val="24"/>
+          <w:szCs w:val="24"/>
+        </w:rPr>
+        <w:t xml:space="preserve">Neste trabalho prático, a turma deverá criar uma aplicação Web para uma </w:t>
+      </w:r>
+      <w:r>
+        <w:rPr>
+          <w:sz w:val="24"/>
+          <w:szCs w:val="24"/>
+        </w:rPr>
+        <w:t>clínica médica</w:t>
+      </w:r>
+      <w:r>
+        <w:rPr>
+          <w:sz w:val="24"/>
+          <w:szCs w:val="24"/>
+        </w:rPr>
+        <w:t xml:space="preserve">. </w:t>
+      </w:r>
+      <w:r>
+        <w:rPr>
+          <w:sz w:val="24"/>
+          <w:szCs w:val="24"/>
+        </w:rPr>
+        <w:t xml:space="preserve">O trabalho deverá ser feito em </w:t>
+      </w:r>
+      <w:r>
+        <w:rPr>
+          <w:b/>
+          <w:sz w:val="24"/>
+          <w:szCs w:val="24"/>
+        </w:rPr>
+        <w:t xml:space="preserve">grupos de </w:t>
+      </w:r>
+      <w:r>
+        <w:rPr>
+          <w:b/>
+          <w:sz w:val="24"/>
+          <w:szCs w:val="24"/>
+        </w:rPr>
+        <w:t>4</w:t>
+      </w:r>
+      <w:r>
+        <w:rPr>
+          <w:b/>
+          <w:sz w:val="24"/>
+          <w:szCs w:val="24"/>
+        </w:rPr>
+        <w:t xml:space="preserve"> pessoas</w:t>
+      </w:r>
+      <w:r>
+        <w:rPr>
+          <w:sz w:val="24"/>
+          <w:szCs w:val="24"/>
+        </w:rPr>
+        <w:t xml:space="preserve"> </w:t>
+      </w:r>
+      <w:r>
+        <w:rPr>
+          <w:b/>
+          <w:sz w:val="24"/>
+          <w:szCs w:val="24"/>
+        </w:rPr>
+        <w:t>(</w:t>
+      </w:r>
+      <w:r>
+        <w:rPr>
+          <w:b/>
+          <w:sz w:val="24"/>
+          <w:szCs w:val="24"/>
+        </w:rPr>
+        <w:t>o</w:t>
+      </w:r>
+      <w:r>
+        <w:rPr>
+          <w:b/>
+          <w:sz w:val="24"/>
+          <w:szCs w:val="24"/>
+        </w:rPr>
+        <w:t>s grupos deverão ser os mesmos definidos no Trabalho 1</w:t>
+      </w:r>
+      <w:r>
+        <w:rPr>
+          <w:b/>
+          <w:sz w:val="24"/>
+          <w:szCs w:val="24"/>
+        </w:rPr>
+        <w:t>)</w:t>
+      </w:r>
+      <w:r>
+        <w:rPr>
+          <w:sz w:val="24"/>
+          <w:szCs w:val="24"/>
+        </w:rPr>
+        <w:t>.</w:t>
+      </w:r>
+      <w:r>
+        <w:rPr>
+          <w:sz w:val="24"/>
+          <w:szCs w:val="24"/>
+        </w:rPr>
+        <w:t xml:space="preserve"> </w:t>
+      </w:r>
+      <w:r>
+        <w:rPr>
+          <w:sz w:val="24"/>
+          <w:szCs w:val="24"/>
+        </w:rPr>
+        <w:t xml:space="preserve">O </w:t>
+      </w:r>
+      <w:r>
+        <w:rPr>
+          <w:sz w:val="24"/>
+          <w:szCs w:val="24"/>
+        </w:rPr>
+        <w:t>grupo</w:t>
+      </w:r>
+      <w:r>
+        <w:rPr>
+          <w:sz w:val="24"/>
+          <w:szCs w:val="24"/>
+        </w:rPr>
+        <w:t xml:space="preserve"> poderá implementar o trabalho usando a </w:t>
+      </w:r>
+      <w:r>
+        <w:rPr>
+          <w:sz w:val="24"/>
+          <w:szCs w:val="24"/>
+        </w:rPr>
+        <w:t>linguagem de programação</w:t>
+      </w:r>
+      <w:r>
+        <w:rPr>
+          <w:sz w:val="24"/>
+          <w:szCs w:val="24"/>
+        </w:rPr>
+        <w:t xml:space="preserve"> e </w:t>
+      </w:r>
+      <w:r>
+        <w:rPr>
+          <w:i/>
+          <w:sz w:val="24"/>
+          <w:szCs w:val="24"/>
+        </w:rPr>
+        <w:t>frameworks</w:t>
+      </w:r>
+      <w:r>
+        <w:rPr>
+          <w:sz w:val="24"/>
+          <w:szCs w:val="24"/>
+        </w:rPr>
+        <w:t xml:space="preserve"> de sua preferência</w:t>
+      </w:r>
+      <w:r>
+        <w:rPr>
+          <w:sz w:val="24"/>
+          <w:szCs w:val="24"/>
+        </w:rPr>
+        <w:t>.</w:t>
+      </w:r>
+    </w:p>
+    <w:p>
+      <w:pPr>
+        <w:jc w:val="both"/>
+        <w:rPr>
+          <w:sz w:val="24"/>
+          <w:szCs w:val="24"/>
+        </w:rPr>
+      </w:pPr>
+      <w:r>
+        <w:rPr>
+          <w:sz w:val="24"/>
+          <w:szCs w:val="24"/>
+        </w:rPr>
+        <w:t>A aplicação Web deverá ser organizada em duas partes: uma de acesso restrito, voltada para a equipe interna da clínica; e outra voltada para o público em geral.</w:t>
+      </w:r>
+    </w:p>
+    <w:p>
+      <w:pPr>
+        <w:jc w:val="both"/>
+        <w:rPr>
+          <w:sz w:val="24"/>
+          <w:szCs w:val="24"/>
+        </w:rPr>
+      </w:pPr>
+      <w:r>
+        <w:rPr>
+          <w:sz w:val="24"/>
+          <w:szCs w:val="24"/>
+        </w:rPr>
+        <w:t xml:space="preserve">Todas as páginas da aplicação Web devem possuir um </w:t>
+      </w:r>
+      <w:r>
+        <w:rPr>
+          <w:i/>
+          <w:sz w:val="24"/>
+          <w:szCs w:val="24"/>
+        </w:rPr>
+        <w:t>layout</w:t>
+      </w:r>
+      <w:r>
+        <w:rPr>
+          <w:sz w:val="24"/>
+          <w:szCs w:val="24"/>
+        </w:rPr>
+        <w:t xml:space="preserve"> contendo quatro partes bem definidas: um cabeçalho, uma barra de navegação, um rodapé e uma parte principal para exibição de conteúdo.</w:t>
+      </w:r>
+    </w:p>
+    <w:p>
+      <w:pPr>
+        <w:jc w:val="both"/>
+        <w:rPr>
+          <w:sz w:val="24"/>
+          <w:szCs w:val="24"/>
+        </w:rPr>
+      </w:pPr>
+      <w:r>
+        <w:rPr>
+          <w:sz w:val="24"/>
+          <w:szCs w:val="24"/>
+        </w:rPr>
+        <w:t xml:space="preserve">A parte da aplicação voltada para o </w:t>
+      </w:r>
+      <w:r>
+        <w:rPr>
+          <w:b/>
+          <w:sz w:val="24"/>
+          <w:szCs w:val="24"/>
+        </w:rPr>
+        <w:t>público em geral</w:t>
+      </w:r>
+      <w:r>
+        <w:rPr>
+          <w:sz w:val="24"/>
+          <w:szCs w:val="24"/>
+        </w:rPr>
+        <w:t xml:space="preserve"> deve conter:</w:t>
+      </w:r>
+    </w:p>
+    <w:p>
+      <w:pPr>
+        <w:ind w:firstLine="708"/>
+        <w:jc w:val="both"/>
+        <w:rPr>
+          <w:sz w:val="24"/>
+          <w:szCs w:val="24"/>
+        </w:rPr>
+      </w:pPr>
+      <w:r>
+        <w:rPr>
+          <w:sz w:val="24"/>
+          <w:szCs w:val="24"/>
+        </w:rPr>
+        <w:t>1. Uma página principal para exibição das informações da clínica (Home);</w:t>
+      </w:r>
+    </w:p>
+    <w:p>
+      <w:pPr>
+        <w:ind w:firstLine="708"/>
+        <w:jc w:val="both"/>
+        <w:rPr>
+          <w:sz w:val="24"/>
+          <w:szCs w:val="24"/>
+        </w:rPr>
+      </w:pPr>
+      <w:r>
+        <w:rPr>
+          <w:sz w:val="24"/>
+          <w:szCs w:val="24"/>
+        </w:rPr>
+        <w:t>2. Uma página para exibição de fotos da clínica (Galeria - utilize fotos fictícias);</w:t>
+      </w:r>
+    </w:p>
+    <w:p>
+      <w:pPr>
+        <w:ind w:firstLine="708"/>
+        <w:jc w:val="both"/>
+        <w:rPr>
+          <w:sz w:val="24"/>
+          <w:szCs w:val="24"/>
+        </w:rPr>
+      </w:pPr>
+      <w:r>
+        <w:rPr>
+          <w:sz w:val="24"/>
+          <w:szCs w:val="24"/>
+        </w:rPr>
+        <w:t>3. Uma página para cadastro de endereços (Novo Endereço);</w:t>
+      </w:r>
+    </w:p>
+    <w:p>
+      <w:pPr>
+        <w:ind w:firstLine="708"/>
+        <w:jc w:val="both"/>
+        <w:rPr>
+          <w:sz w:val="24"/>
+          <w:szCs w:val="24"/>
+        </w:rPr>
+      </w:pPr>
+      <w:r>
+        <w:rPr>
+          <w:sz w:val="24"/>
+          <w:szCs w:val="24"/>
+        </w:rPr>
+        <w:t>4</w:t>
+      </w:r>
+      <w:r>
+        <w:rPr>
+          <w:sz w:val="24"/>
+          <w:szCs w:val="24"/>
+        </w:rPr>
+        <w:t>. Uma página para que os clientes possam realizar o agendamento de consultas médicas (Agendamento).</w:t>
+      </w:r>
+    </w:p>
+    <w:p>
+      <w:pPr>
+        <w:ind w:firstLine="708"/>
+        <w:jc w:val="both"/>
+        <w:rPr>
+          <w:sz w:val="24"/>
+          <w:szCs w:val="24"/>
+        </w:rPr>
+      </w:pPr>
+      <w:r>
+        <w:rPr>
+          <w:sz w:val="24"/>
+          <w:szCs w:val="24"/>
+        </w:rPr>
+        <w:t xml:space="preserve">5. </w:t>
+      </w:r>
+      <w:r>
+        <w:rPr>
+          <w:sz w:val="24"/>
+          <w:szCs w:val="24"/>
+        </w:rPr>
+        <w:t>Uma página de login;</w:t>
+      </w:r>
+    </w:p>
+    <w:p>
+      <w:pPr>
+        <w:jc w:val="both"/>
+        <w:rPr>
+          <w:sz w:val="24"/>
+          <w:szCs w:val="24"/>
+        </w:rPr>
+      </w:pPr>
+      <w:r>
+        <w:rPr>
+          <w:sz w:val="24"/>
+          <w:szCs w:val="24"/>
+        </w:rPr>
+        <w:t xml:space="preserve">A parte da aplicação de </w:t>
+      </w:r>
+      <w:r>
+        <w:rPr>
+          <w:b/>
+          <w:sz w:val="24"/>
+          <w:szCs w:val="24"/>
+        </w:rPr>
+        <w:t>acesso restrito</w:t>
+      </w:r>
+      <w:r>
+        <w:rPr>
+          <w:sz w:val="24"/>
+          <w:szCs w:val="24"/>
+        </w:rPr>
+        <w:t xml:space="preserve"> deverá conter telas/páginas para:</w:t>
+      </w:r>
+    </w:p>
+    <w:p>
+      <w:pPr>
+        <w:ind w:firstLine="708"/>
+        <w:jc w:val="both"/>
+        <w:rPr>
+          <w:sz w:val="24"/>
+          <w:szCs w:val="24"/>
+        </w:rPr>
+      </w:pPr>
+      <w:r>
+        <w:rPr>
+          <w:sz w:val="24"/>
+          <w:szCs w:val="24"/>
+        </w:rPr>
+        <w:t>1. Cadastramento de funcionários da clínica;</w:t>
+      </w:r>
+    </w:p>
+    <w:p>
+      <w:pPr>
+        <w:ind w:firstLine="708"/>
+        <w:jc w:val="both"/>
+        <w:rPr>
+          <w:sz w:val="24"/>
+          <w:szCs w:val="24"/>
+        </w:rPr>
+      </w:pPr>
+      <w:r>
+        <w:rPr>
+          <w:sz w:val="24"/>
+          <w:szCs w:val="24"/>
+        </w:rPr>
+        <w:t>2. Cadastramento de pacientes;</w:t>
+      </w:r>
+    </w:p>
+    <w:p>
+      <w:pPr>
+        <w:ind w:firstLine="708"/>
+        <w:jc w:val="both"/>
+        <w:rPr>
+          <w:sz w:val="24"/>
+          <w:szCs w:val="24"/>
+        </w:rPr>
+      </w:pPr>
+      <w:r>
+        <w:rPr>
+          <w:sz w:val="24"/>
+          <w:szCs w:val="24"/>
+        </w:rPr>
+        <w:t>3. Listagem dos funcionários cadastrados;</w:t>
+      </w:r>
+    </w:p>
+    <w:p>
+      <w:pPr>
+        <w:ind w:firstLine="708"/>
+        <w:jc w:val="both"/>
+        <w:rPr>
+          <w:sz w:val="24"/>
+          <w:szCs w:val="24"/>
+        </w:rPr>
+      </w:pPr>
+      <w:r>
+        <w:rPr>
+          <w:sz w:val="24"/>
+          <w:szCs w:val="24"/>
+        </w:rPr>
+        <w:t>4. Listagem dos pacientes cadastrados;</w:t>
+      </w:r>
+    </w:p>
+    <w:p>
+      <w:pPr>
+        <w:ind w:firstLine="708"/>
+        <w:jc w:val="both"/>
+        <w:rPr>
+          <w:sz w:val="24"/>
+          <w:szCs w:val="24"/>
+        </w:rPr>
+      </w:pPr>
+      <w:r>
+        <w:rPr>
+          <w:sz w:val="24"/>
+          <w:szCs w:val="24"/>
+        </w:rPr>
+        <w:t>5. Listagem dos endereços cadastrados;</w:t>
+      </w:r>
+    </w:p>
+    <w:p>
+      <w:pPr>
+        <w:ind w:firstLine="708"/>
+        <w:jc w:val="both"/>
+        <w:rPr>
+          <w:sz w:val="24"/>
+          <w:szCs w:val="24"/>
+        </w:rPr>
+      </w:pPr>
+      <w:r>
+        <w:rPr>
+          <w:sz w:val="24"/>
+          <w:szCs w:val="24"/>
+        </w:rPr>
+        <w:t>6. Listagem de todos os agendamentos de consultas realizados pelos clientes;</w:t>
+      </w:r>
+    </w:p>
+    <w:p>
+      <w:pPr>
+        <w:ind w:firstLine="708"/>
+        <w:jc w:val="both"/>
+        <w:rPr>
+          <w:sz w:val="24"/>
+          <w:szCs w:val="24"/>
+        </w:rPr>
+      </w:pPr>
+      <w:r>
+        <w:rPr>
+          <w:sz w:val="24"/>
+          <w:szCs w:val="24"/>
+        </w:rPr>
+        <w:t>7. Listagem dos agendamentos de consultas apenas do funcionário logado caso ele seja um médico.</w:t>
+      </w:r>
+    </w:p>
+    <w:p>
+      <w:pPr>
+        <w:jc w:val="both"/>
+        <w:rPr>
+          <w:sz w:val="24"/>
+          <w:szCs w:val="24"/>
+        </w:rPr>
+      </w:pPr>
       <w:r>
         <w:rPr>
           <w:b/>
           <w:sz w:val="32"/>
           <w:szCs w:val="32"/>
         </w:rPr>
-        <w:t xml:space="preserve">Data de entrega: </w:t>
-      </w:r>
-      <w:r>
-        <w:rPr>
-          <w:sz w:val="32"/>
-          <w:szCs w:val="32"/>
-        </w:rPr>
-        <w:t>DD</w:t>
-      </w:r>
-      <w:r>
-        <w:rPr>
-          <w:sz w:val="32"/>
-          <w:szCs w:val="32"/>
-        </w:rPr>
-        <w:t>/</w:t>
-      </w:r>
-      <w:r>
-        <w:rPr>
-          <w:sz w:val="32"/>
-          <w:szCs w:val="32"/>
-        </w:rPr>
-        <w:t>MM</w:t>
-      </w:r>
-    </w:p>
-    <w:p>
-      <w:pPr>
-        <w:rPr>
-          <w:sz w:val="32"/>
-          <w:szCs w:val="32"/>
-        </w:rPr>
-      </w:pPr>
-    </w:p>
-    <w:p>
-      <w:pPr>
-        <w:rPr>
-          <w:sz w:val="32"/>
-          <w:szCs w:val="32"/>
-        </w:rPr>
-      </w:pPr>
-    </w:p>
-    <w:p>
-      <w:pPr>
-        <w:jc w:val="both"/>
-        <w:rPr>
-          <w:sz w:val="24"/>
-          <w:szCs w:val="24"/>
-        </w:rPr>
-      </w:pPr>
-      <w:r>
-        <w:rPr>
-          <w:sz w:val="24"/>
-          <w:szCs w:val="24"/>
-        </w:rPr>
-        <w:t xml:space="preserve">Neste trabalho prático, a turma deverá criar uma aplicação Web para uma </w:t>
-      </w:r>
-      <w:r>
-        <w:rPr>
-          <w:sz w:val="24"/>
-          <w:szCs w:val="24"/>
-        </w:rPr>
-        <w:t>clínica médica</w:t>
-      </w:r>
-      <w:r>
-        <w:rPr>
-          <w:sz w:val="24"/>
-          <w:szCs w:val="24"/>
-        </w:rPr>
-        <w:t xml:space="preserve">. </w:t>
-      </w:r>
-      <w:r>
-        <w:rPr>
-          <w:sz w:val="24"/>
-          <w:szCs w:val="24"/>
-        </w:rPr>
-        <w:t xml:space="preserve">O trabalho deverá ser feito em </w:t>
-      </w:r>
-      <w:r>
-        <w:rPr>
-          <w:b/>
-          <w:sz w:val="24"/>
-          <w:szCs w:val="24"/>
-        </w:rPr>
-        <w:t xml:space="preserve">grupos de </w:t>
-      </w:r>
-      <w:r>
-        <w:rPr>
-          <w:b/>
-          <w:sz w:val="24"/>
-          <w:szCs w:val="24"/>
-        </w:rPr>
-        <w:t>4</w:t>
-      </w:r>
-      <w:r>
-        <w:rPr>
-          <w:b/>
-          <w:sz w:val="24"/>
-          <w:szCs w:val="24"/>
-        </w:rPr>
-        <w:t xml:space="preserve"> pessoas</w:t>
-      </w:r>
-      <w:r>
-        <w:rPr>
-          <w:sz w:val="24"/>
-          <w:szCs w:val="24"/>
-        </w:rPr>
-        <w:t xml:space="preserve">. </w:t>
-      </w:r>
-      <w:r>
-        <w:rPr>
-          <w:sz w:val="24"/>
-          <w:szCs w:val="24"/>
-        </w:rPr>
-        <w:t>A aplicação Web deverá ser organizada em duas partes: uma de acesso restrito, voltada para a equipe interna da clínica; e outra voltada para o público em geral.</w:t>
-      </w:r>
-    </w:p>
-    <w:p>
-      <w:pPr>
-        <w:jc w:val="both"/>
-        <w:rPr>
-          <w:sz w:val="24"/>
-          <w:szCs w:val="24"/>
-        </w:rPr>
-      </w:pPr>
-      <w:r>
-        <w:rPr>
-          <w:sz w:val="24"/>
-          <w:szCs w:val="24"/>
-        </w:rPr>
-        <w:t xml:space="preserve">Todas as páginas da aplicação Web devem possuir um </w:t>
-      </w:r>
-      <w:r>
-        <w:rPr>
-          <w:i/>
-          <w:sz w:val="24"/>
-          <w:szCs w:val="24"/>
-        </w:rPr>
-        <w:t>layout</w:t>
-      </w:r>
-      <w:r>
-        <w:rPr>
-          <w:sz w:val="24"/>
-          <w:szCs w:val="24"/>
-        </w:rPr>
-        <w:t xml:space="preserve"> contendo quatro partes bem definidas: um cabeçalho, uma barra de navegação, um rodapé e uma parte principal para exibição de conteúdo.</w:t>
-      </w:r>
-    </w:p>
-    <w:p>
-      <w:pPr>
-        <w:jc w:val="both"/>
-        <w:rPr>
-          <w:sz w:val="24"/>
-          <w:szCs w:val="24"/>
-        </w:rPr>
-      </w:pPr>
-      <w:r>
-        <w:rPr>
-          <w:sz w:val="24"/>
-          <w:szCs w:val="24"/>
-        </w:rPr>
-        <w:t xml:space="preserve">A parte da aplicação voltada para o </w:t>
-      </w:r>
-      <w:r>
-        <w:rPr>
-          <w:b/>
-          <w:sz w:val="24"/>
-          <w:szCs w:val="24"/>
-        </w:rPr>
-        <w:t>público em geral</w:t>
-      </w:r>
-      <w:r>
-        <w:rPr>
-          <w:sz w:val="24"/>
-          <w:szCs w:val="24"/>
-        </w:rPr>
-        <w:t xml:space="preserve"> deve conter:</w:t>
-      </w:r>
-    </w:p>
-    <w:p>
-      <w:pPr>
-        <w:ind w:firstLine="708"/>
-        <w:jc w:val="both"/>
-        <w:rPr>
-          <w:sz w:val="24"/>
-          <w:szCs w:val="24"/>
-        </w:rPr>
-      </w:pPr>
-      <w:r>
-        <w:rPr>
-          <w:sz w:val="24"/>
-          <w:szCs w:val="24"/>
-        </w:rPr>
-        <w:t>1. Uma página principal para exibição das informações da clínica (Home);</w:t>
-      </w:r>
-    </w:p>
-    <w:p>
-      <w:pPr>
-        <w:ind w:firstLine="708"/>
-        <w:jc w:val="both"/>
-        <w:rPr>
-          <w:sz w:val="24"/>
-          <w:szCs w:val="24"/>
-        </w:rPr>
-      </w:pPr>
-      <w:r>
-        <w:rPr>
-          <w:sz w:val="24"/>
-          <w:szCs w:val="24"/>
-        </w:rPr>
-        <w:t>2. Uma página para exibição de fotos da clínica (Galeria - utilize fotos fictícias);</w:t>
-      </w:r>
-    </w:p>
-    <w:p>
-      <w:pPr>
-        <w:ind w:firstLine="708"/>
-        <w:jc w:val="both"/>
-        <w:rPr>
-          <w:sz w:val="24"/>
-          <w:szCs w:val="24"/>
-        </w:rPr>
-      </w:pPr>
-      <w:r>
-        <w:rPr>
-          <w:sz w:val="24"/>
-          <w:szCs w:val="24"/>
-        </w:rPr>
-        <w:t>3. Uma página para cadastro de endereços (Novo Endereço);</w:t>
-      </w:r>
-    </w:p>
-    <w:p>
-      <w:pPr>
-        <w:ind w:firstLine="708"/>
-        <w:jc w:val="both"/>
-        <w:rPr>
-          <w:sz w:val="24"/>
-          <w:szCs w:val="24"/>
-        </w:rPr>
-      </w:pPr>
-      <w:r>
-        <w:rPr>
-          <w:sz w:val="24"/>
-          <w:szCs w:val="24"/>
-        </w:rPr>
-        <w:t>4. Uma página de login;</w:t>
-      </w:r>
-    </w:p>
-    <w:p>
-      <w:pPr>
-        <w:ind w:firstLine="708"/>
-        <w:jc w:val="both"/>
-        <w:rPr>
-          <w:sz w:val="24"/>
-          <w:szCs w:val="24"/>
-        </w:rPr>
-      </w:pPr>
-      <w:r>
-        <w:rPr>
-          <w:sz w:val="24"/>
-          <w:szCs w:val="24"/>
-        </w:rPr>
-        <w:t xml:space="preserve">5. </w:t>
-      </w:r>
-      <w:r>
-        <w:rPr>
-          <w:sz w:val="24"/>
-          <w:szCs w:val="24"/>
-        </w:rPr>
-        <w:t>Uma página para que os clientes possam realizar o agendamento de consultas médicas</w:t>
-      </w:r>
-      <w:r>
-        <w:rPr>
-          <w:sz w:val="24"/>
-          <w:szCs w:val="24"/>
-        </w:rPr>
-        <w:t xml:space="preserve"> </w:t>
-      </w:r>
-      <w:r>
-        <w:rPr>
-          <w:sz w:val="24"/>
-          <w:szCs w:val="24"/>
-        </w:rPr>
-        <w:t>(Agendamento).</w:t>
-      </w:r>
-    </w:p>
-    <w:p>
-      <w:pPr>
-        <w:ind w:firstLine="708"/>
-        <w:jc w:val="both"/>
-        <w:rPr>
-          <w:sz w:val="24"/>
-          <w:szCs w:val="24"/>
-        </w:rPr>
-      </w:pPr>
-    </w:p>
-    <w:p>
-      <w:pPr>
-        <w:jc w:val="both"/>
-        <w:rPr>
-          <w:sz w:val="24"/>
-          <w:szCs w:val="24"/>
-        </w:rPr>
-      </w:pPr>
-      <w:r>
-        <w:rPr>
-          <w:sz w:val="24"/>
-          <w:szCs w:val="24"/>
-        </w:rPr>
-        <w:t xml:space="preserve">A parte da aplicação de </w:t>
-      </w:r>
-      <w:r>
-        <w:rPr>
-          <w:b/>
-          <w:sz w:val="24"/>
-          <w:szCs w:val="24"/>
-        </w:rPr>
-        <w:t>acesso restrito</w:t>
-      </w:r>
-      <w:r>
-        <w:rPr>
-          <w:sz w:val="24"/>
-          <w:szCs w:val="24"/>
-        </w:rPr>
-        <w:t xml:space="preserve"> deverá conter telas/páginas para:</w:t>
-      </w:r>
-    </w:p>
-    <w:p>
-      <w:pPr>
-        <w:ind w:firstLine="708"/>
-        <w:jc w:val="both"/>
-        <w:rPr>
-          <w:sz w:val="24"/>
-          <w:szCs w:val="24"/>
-        </w:rPr>
-      </w:pPr>
-      <w:r>
-        <w:rPr>
-          <w:sz w:val="24"/>
-          <w:szCs w:val="24"/>
-        </w:rPr>
-        <w:t>1. Cadastramento de funcionários da clínica;</w:t>
-      </w:r>
-    </w:p>
-    <w:p>
-      <w:pPr>
-        <w:ind w:firstLine="708"/>
-        <w:jc w:val="both"/>
-        <w:rPr>
-          <w:sz w:val="24"/>
-          <w:szCs w:val="24"/>
-        </w:rPr>
-      </w:pPr>
-      <w:r>
-        <w:rPr>
-          <w:sz w:val="24"/>
-          <w:szCs w:val="24"/>
-        </w:rPr>
-        <w:t>2. Cadastramento de pacientes;</w:t>
-      </w:r>
-    </w:p>
-    <w:p>
-      <w:pPr>
-        <w:ind w:firstLine="708"/>
-        <w:jc w:val="both"/>
-        <w:rPr>
-          <w:sz w:val="24"/>
-          <w:szCs w:val="24"/>
-        </w:rPr>
-      </w:pPr>
-      <w:r>
-        <w:rPr>
-          <w:sz w:val="24"/>
-          <w:szCs w:val="24"/>
-        </w:rPr>
-        <w:t>3. Listagem dos funcionários cadastrados;</w:t>
-      </w:r>
-    </w:p>
-    <w:p>
-      <w:pPr>
-        <w:ind w:firstLine="708"/>
-        <w:jc w:val="both"/>
-        <w:rPr>
-          <w:sz w:val="24"/>
-          <w:szCs w:val="24"/>
-        </w:rPr>
-      </w:pPr>
-      <w:r>
-        <w:rPr>
-          <w:sz w:val="24"/>
-          <w:szCs w:val="24"/>
-        </w:rPr>
-        <w:t>4. Listagem dos pacientes cadastrados;</w:t>
-      </w:r>
-    </w:p>
-    <w:p>
-      <w:pPr>
-        <w:ind w:firstLine="708"/>
-        <w:jc w:val="both"/>
-        <w:rPr>
-          <w:sz w:val="24"/>
-          <w:szCs w:val="24"/>
-        </w:rPr>
-      </w:pPr>
-      <w:r>
-        <w:rPr>
-          <w:sz w:val="24"/>
-          <w:szCs w:val="24"/>
-        </w:rPr>
-        <w:t>5. Listagem dos endereços cadastrados;</w:t>
-      </w:r>
-    </w:p>
-    <w:p>
-      <w:pPr>
-        <w:ind w:firstLine="708"/>
-        <w:jc w:val="both"/>
-        <w:rPr>
-          <w:sz w:val="24"/>
-          <w:szCs w:val="24"/>
-        </w:rPr>
-      </w:pPr>
-      <w:r>
-        <w:rPr>
-          <w:sz w:val="24"/>
-          <w:szCs w:val="24"/>
-        </w:rPr>
-        <w:t>6. Listagem de todos os agendamentos de consultas realizados pelos clientes;</w:t>
-      </w:r>
-    </w:p>
-    <w:p>
-      <w:pPr>
-        <w:ind w:firstLine="708"/>
-        <w:jc w:val="both"/>
-        <w:rPr>
-          <w:sz w:val="24"/>
-          <w:szCs w:val="24"/>
-        </w:rPr>
-      </w:pPr>
-      <w:r>
-        <w:rPr>
-          <w:sz w:val="24"/>
-          <w:szCs w:val="24"/>
-        </w:rPr>
         <w:lastRenderedPageBreak/>
-        <w:t>7. Listagem dos agendamentos de consultas apenas do funcionário logado caso ele seja um médico.</w:t>
-      </w:r>
-    </w:p>
-    <w:p>
-      <w:pPr>
-        <w:jc w:val="both"/>
-        <w:rPr>
-          <w:sz w:val="32"/>
-          <w:szCs w:val="32"/>
-        </w:rPr>
-      </w:pPr>
-    </w:p>
-    <w:p>
-      <w:pPr>
-        <w:jc w:val="both"/>
-        <w:rPr>
-          <w:b/>
-          <w:sz w:val="32"/>
-          <w:szCs w:val="32"/>
-        </w:rPr>
-      </w:pPr>
-      <w:r>
-        <w:rPr>
-          <w:b/>
-          <w:sz w:val="32"/>
-          <w:szCs w:val="32"/>
-        </w:rPr>
         <w:t>1. Parte de Acesso Público</w:t>
       </w:r>
     </w:p>
@@ -690,35 +727,7 @@
           <w:sz w:val="24"/>
           <w:szCs w:val="24"/>
         </w:rPr>
-        <w:t>A parte de acesso público deve possuir uma barra principal de naveg</w:t>
-      </w:r>
-      <w:r>
-        <w:rPr>
-          <w:sz w:val="24"/>
-          <w:szCs w:val="24"/>
-        </w:rPr>
-        <w:t xml:space="preserve">ação contendo botões/links para </w:t>
-      </w:r>
-      <w:r>
-        <w:rPr>
-          <w:sz w:val="24"/>
-          <w:szCs w:val="24"/>
-        </w:rPr>
-        <w:t>acesso às páginas descritas a seguir e um botão/link que possibilite ao usuário efetuar login e ter ace</w:t>
-      </w:r>
-      <w:r>
-        <w:rPr>
-          <w:sz w:val="24"/>
-          <w:szCs w:val="24"/>
-        </w:rPr>
-        <w:t xml:space="preserve">sso </w:t>
-      </w:r>
-      <w:r>
-        <w:rPr>
-          <w:sz w:val="24"/>
-          <w:szCs w:val="24"/>
-        </w:rPr>
-        <w:t>à parte restrita da aplicação.</w:t>
+        <w:t>A parte de acesso público deve possuir uma barra principal de navegação contendo botões/links para acesso às páginas descritas a seguir e um botão/link que possibilite ao usuário efetuar login e ter acesso à parte restrita da aplicação.</w:t>
       </w:r>
     </w:p>
     <w:p>
@@ -766,35 +775,7 @@
           <w:sz w:val="24"/>
           <w:szCs w:val="24"/>
         </w:rPr>
-        <w:t>Cada grupo deverá criar um nome fictício para a clínica. A página principal da aplicação deverá exibir, de</w:t>
-      </w:r>
-      <w:r>
-        <w:rPr>
-          <w:sz w:val="24"/>
-          <w:szCs w:val="24"/>
-        </w:rPr>
-        <w:t xml:space="preserve"> </w:t>
-      </w:r>
-      <w:r>
-        <w:rPr>
-          <w:sz w:val="24"/>
-          <w:szCs w:val="24"/>
-        </w:rPr>
-        <w:t>maneira elegante e bem organizada, os seguintes dados sobre a clínica (fique à vontade para elaborar um</w:t>
-      </w:r>
-      <w:r>
-        <w:rPr>
-          <w:sz w:val="24"/>
-          <w:szCs w:val="24"/>
-        </w:rPr>
-        <w:t xml:space="preserve"> </w:t>
-      </w:r>
-      <w:r>
-        <w:rPr>
-          <w:sz w:val="24"/>
-          <w:szCs w:val="24"/>
-        </w:rPr>
-        <w:t>texto fictício para cada item):</w:t>
+        <w:t>Cada grupo deverá criar um nome fictício para a clínica. A página principal da aplicação deverá exibir, de maneira elegante e bem organizada, os seguintes dados sobre a clínica (fique à vontade para elaborar um texto fictício para cada item):</w:t>
       </w:r>
     </w:p>
     <w:p>
@@ -1008,35 +989,7 @@
           <w:sz w:val="24"/>
           <w:szCs w:val="24"/>
         </w:rPr>
-        <w:t>Deve apresentar um formulário para cadastro de endereço contendo os seguintes campos: CEP,</w:t>
-      </w:r>
-      <w:r>
-        <w:rPr>
-          <w:sz w:val="24"/>
-          <w:szCs w:val="24"/>
-        </w:rPr>
-        <w:t xml:space="preserve"> </w:t>
-      </w:r>
-      <w:r>
-        <w:rPr>
-          <w:sz w:val="24"/>
-          <w:szCs w:val="24"/>
-        </w:rPr>
-        <w:t>logradouro, bairro, cidade e estado. Os dados devem ser inseridos adequadamente na tabela "Base de</w:t>
-      </w:r>
-      <w:r>
-        <w:rPr>
-          <w:sz w:val="24"/>
-          <w:szCs w:val="24"/>
-        </w:rPr>
-        <w:t xml:space="preserve"> </w:t>
-      </w:r>
-      <w:r>
-        <w:rPr>
-          <w:sz w:val="24"/>
-          <w:szCs w:val="24"/>
-        </w:rPr>
-        <w:t>Endereços" do banco de dados, conforme esquema apresentado no final deste documento.</w:t>
+        <w:t>Deve apresentar um formulário para cadastro de endereço contendo os seguintes campos: CEP, logradouro, bairro, cidade e estado. Os dados devem ser inseridos adequadamente na tabela "Base de Endereços" do banco de dados, conforme esquema apresentado no final deste documento.</w:t>
       </w:r>
     </w:p>
     <w:p>
@@ -1084,72 +1037,17 @@
           <w:sz w:val="24"/>
           <w:szCs w:val="24"/>
         </w:rPr>
-        <w:t>A página de login deverá exibir um pequeno formulário com os ca</w:t>
-      </w:r>
-      <w:r>
-        <w:rPr>
-          <w:sz w:val="24"/>
-          <w:szCs w:val="24"/>
-        </w:rPr>
-        <w:t xml:space="preserve">mpos e-mail e senha para que os </w:t>
-      </w:r>
-      <w:r>
-        <w:rPr>
-          <w:sz w:val="24"/>
-          <w:szCs w:val="24"/>
-        </w:rPr>
-        <w:t>funcionários da clínica possam logar e ter acesso à parte restrita da aplicação. O formulário de login deve</w:t>
-      </w:r>
-      <w:r>
-        <w:rPr>
-          <w:sz w:val="24"/>
-          <w:szCs w:val="24"/>
-        </w:rPr>
-        <w:t xml:space="preserve"> </w:t>
-      </w:r>
-      <w:r>
-        <w:rPr>
-          <w:sz w:val="24"/>
-          <w:szCs w:val="24"/>
-        </w:rPr>
-        <w:t>ser apresentado de maneira bem estruturada e elegante. A validação dos dados de login também deverá ser feita.</w:t>
-      </w:r>
-      <w:r>
-        <w:rPr>
-          <w:sz w:val="24"/>
-          <w:szCs w:val="24"/>
-        </w:rPr>
-        <w:t xml:space="preserve"> </w:t>
-      </w:r>
-      <w:r>
-        <w:rPr>
-          <w:sz w:val="24"/>
-          <w:szCs w:val="24"/>
-        </w:rPr>
-        <w:t xml:space="preserve">Mensagens adequadas devem ser apresentadas caso os dados estejam incorretos. Para validar os </w:t>
-      </w:r>
-      <w:r>
-        <w:rPr>
-          <w:sz w:val="24"/>
-          <w:szCs w:val="24"/>
-        </w:rPr>
-        <w:lastRenderedPageBreak/>
-        <w:t>dados de login utilize o campo E-mail da tabel</w:t>
-      </w:r>
-      <w:r>
-        <w:rPr>
-          <w:sz w:val="24"/>
-          <w:szCs w:val="24"/>
-        </w:rPr>
-        <w:t xml:space="preserve">a Pessoa juntamente com o campo </w:t>
-      </w:r>
-      <w:r>
-        <w:rPr>
-          <w:sz w:val="24"/>
-          <w:szCs w:val="24"/>
-        </w:rPr>
-        <w:t>SenhaHash da tabela Funcionário (veja diagrama no final do documento).</w:t>
-      </w:r>
+        <w:t>A página de login deverá exibir um pequeno formulário com os campos e-mail e senha para que os funcionários da clínica possam logar e ter acesso à parte restrita da aplicação. O formulário de login deve ser apresentado de maneira bem estruturada e elegante. A validação dos dados de login também deverá ser feita. Mensagens adequadas devem ser apresentadas caso os dados estejam incorretos. Para validar os dados de login utilize o campo E-mail da tabela Pessoa juntamente com o campo SenhaHash da tabela Funcionário (veja diagrama no final do documento).</w:t>
+      </w:r>
+    </w:p>
+    <w:p>
+      <w:pPr>
+        <w:jc w:val="both"/>
+        <w:rPr>
+          <w:sz w:val="24"/>
+          <w:szCs w:val="24"/>
+        </w:rPr>
+      </w:pPr>
     </w:p>
     <w:p>
       <w:pPr>
@@ -1180,6 +1078,7 @@
           <w:sz w:val="28"/>
           <w:szCs w:val="28"/>
         </w:rPr>
+        <w:lastRenderedPageBreak/>
         <w:t>Agendamento de Consulta</w:t>
       </w:r>
     </w:p>
@@ -1694,85 +1593,7 @@
           <w:sz w:val="24"/>
           <w:szCs w:val="24"/>
         </w:rPr>
-        <w:t>A parte pública da aplicação deve exibir um botão/link Login na barra d</w:t>
-      </w:r>
-      <w:r>
-        <w:rPr>
-          <w:sz w:val="24"/>
-          <w:szCs w:val="24"/>
-        </w:rPr>
-        <w:t xml:space="preserve">e navegação (à direita). Quando </w:t>
-      </w:r>
-      <w:r>
-        <w:rPr>
-          <w:sz w:val="24"/>
-          <w:szCs w:val="24"/>
-        </w:rPr>
-        <w:t>o usuário clicar nesse botão e efetuar login com sucesso, a aplicação d</w:t>
-      </w:r>
-      <w:r>
-        <w:rPr>
-          <w:sz w:val="24"/>
-          <w:szCs w:val="24"/>
-        </w:rPr>
-        <w:t xml:space="preserve">everá abrir, em uma nova aba, a </w:t>
-      </w:r>
-      <w:r>
-        <w:rPr>
-          <w:sz w:val="24"/>
-          <w:szCs w:val="24"/>
-        </w:rPr>
-        <w:t>página principal da parte restrita do sistema. A parte restrita da aplicação deverá ter uma barra de navegação difer</w:t>
-      </w:r>
-      <w:r>
-        <w:rPr>
-          <w:sz w:val="24"/>
-          <w:szCs w:val="24"/>
-        </w:rPr>
-        <w:t xml:space="preserve">ente daquela feita para a parte </w:t>
-      </w:r>
-      <w:r>
-        <w:rPr>
-          <w:sz w:val="24"/>
-          <w:szCs w:val="24"/>
-        </w:rPr>
-        <w:t>pública, pois deverá exibir as opções: Novo Funcionário, Novo Pacien</w:t>
-      </w:r>
-      <w:r>
-        <w:rPr>
-          <w:sz w:val="24"/>
-          <w:szCs w:val="24"/>
-        </w:rPr>
-        <w:t xml:space="preserve">te, Listar </w:t>
-      </w:r>
-      <w:r>
-        <w:rPr>
-          <w:sz w:val="24"/>
-          <w:szCs w:val="24"/>
-        </w:rPr>
-        <w:lastRenderedPageBreak/>
-        <w:t xml:space="preserve">Funcionários, Listar </w:t>
-      </w:r>
-      <w:r>
-        <w:rPr>
-          <w:sz w:val="24"/>
-          <w:szCs w:val="24"/>
-        </w:rPr>
-        <w:t>Pacientes, Listar Endereços, Listar todos Agendamentos e Listar</w:t>
-      </w:r>
-      <w:r>
-        <w:rPr>
-          <w:sz w:val="24"/>
-          <w:szCs w:val="24"/>
-        </w:rPr>
-        <w:t xml:space="preserve"> meus Agendamentos (esta última </w:t>
-      </w:r>
-      <w:r>
-        <w:rPr>
-          <w:sz w:val="24"/>
-          <w:szCs w:val="24"/>
-        </w:rPr>
-        <w:t>opção deverá aparecer apenas caso o funcionário logado seja um médico).</w:t>
+        <w:t>A parte pública da aplicação deve exibir um botão/link Login na barra de navegação (à direita). Quando o usuário clicar nesse botão e efetuar login com sucesso, a aplicação deverá abrir, em uma nova aba, a página principal da parte restrita do sistema. A parte restrita da aplicação deverá ter uma barra de navegação diferente daquela feita para a parte pública, pois deverá exibir as opções: Novo Funcionário, Novo Paciente, Listar Funcionários, Listar Pacientes, Listar Endereços, Listar todos Agendamentos e Listar meus Agendamentos (esta última opção deverá aparecer apenas caso o funcionário logado seja um médico).</w:t>
       </w:r>
     </w:p>
     <w:p>
@@ -2014,21 +1835,7 @@
           <w:sz w:val="24"/>
           <w:szCs w:val="24"/>
         </w:rPr>
-        <w:t xml:space="preserve"> esta funcionalidade deve ser implementada. Serviços/APIs de busca d</w:t>
-      </w:r>
-      <w:r>
-        <w:rPr>
-          <w:sz w:val="24"/>
-          <w:szCs w:val="24"/>
-        </w:rPr>
-        <w:t xml:space="preserve">e endereço de terceiros </w:t>
-      </w:r>
-      <w:r>
-        <w:rPr>
-          <w:sz w:val="24"/>
-          <w:szCs w:val="24"/>
-        </w:rPr>
-        <w:t>não devem ser utilizadas. Caso seja, o recurso será desconsiderado na avaliação do trabalho.</w:t>
+        <w:t xml:space="preserve"> esta funcionalidade deve ser implementada. Serviços/APIs de busca de endereço de terceiros não devem ser utilizadas. Caso seja, o recurso será desconsiderado na avaliação do trabalho.</w:t>
       </w:r>
     </w:p>
     <w:p>
@@ -2067,49 +1874,7 @@
           <w:sz w:val="24"/>
           <w:szCs w:val="24"/>
         </w:rPr>
-        <w:t xml:space="preserve"> os dados do endereço do funcionário precisam ser inseridos no</w:t>
-      </w:r>
-      <w:r>
-        <w:rPr>
-          <w:sz w:val="24"/>
-          <w:szCs w:val="24"/>
-        </w:rPr>
-        <w:t xml:space="preserve">rmalmente na tabela Pessoa. Não </w:t>
-      </w:r>
-      <w:r>
-        <w:rPr>
-          <w:sz w:val="24"/>
-          <w:szCs w:val="24"/>
-        </w:rPr>
-        <w:t>faça qualquer ligação com os dados de endereço cadastrados na t</w:t>
-      </w:r>
-      <w:r>
-        <w:rPr>
-          <w:sz w:val="24"/>
-          <w:szCs w:val="24"/>
-        </w:rPr>
-        <w:t xml:space="preserve">abela "Base de Endereços". Esta </w:t>
-      </w:r>
-      <w:r>
-        <w:rPr>
-          <w:sz w:val="24"/>
-          <w:szCs w:val="24"/>
-        </w:rPr>
-        <w:t xml:space="preserve">tabela é apenas auxiliar e tem o único objetivo de prover o serviço de </w:t>
-      </w:r>
-      <w:r>
-        <w:rPr>
-          <w:sz w:val="24"/>
-          <w:szCs w:val="24"/>
-        </w:rPr>
-        <w:t xml:space="preserve">busca de endereço pelo CEP para </w:t>
-      </w:r>
-      <w:r>
-        <w:rPr>
-          <w:sz w:val="24"/>
-          <w:szCs w:val="24"/>
-        </w:rPr>
-        <w:t>facilitar o preenchimento do formulário.</w:t>
+        <w:t xml:space="preserve"> os dados do endereço do funcionário precisam ser inseridos normalmente na tabela Pessoa. Não faça qualquer ligação com os dados de endereço cadastrados na tabela "Base de Endereços". Esta tabela é apenas auxiliar e tem o único objetivo de prover o serviço de busca de endereço pelo CEP para facilitar o preenchimento do formulário.</w:t>
       </w:r>
     </w:p>
     <w:p>
@@ -2182,16 +1947,6 @@
         </w:rPr>
         <w:t>sanguíneo. Os dados deverão ser inseridos adequadamente no banco de dados nas tabelas Pessoa e Paciente. A operação deve ser feita como uma única transação do banco de dados.</w:t>
       </w:r>
-    </w:p>
-    <w:p>
-      <w:pPr>
-        <w:jc w:val="both"/>
-        <w:rPr>
-          <w:b/>
-          <w:sz w:val="28"/>
-          <w:szCs w:val="28"/>
-        </w:rPr>
-      </w:pPr>
     </w:p>
     <w:p>
       <w:pPr>
@@ -2219,7 +1974,6 @@
           <w:sz w:val="28"/>
           <w:szCs w:val="28"/>
         </w:rPr>
-        <w:lastRenderedPageBreak/>
         <w:t>2.3 Listagens dos Dados</w:t>
       </w:r>
     </w:p>
@@ -2236,21 +1990,7 @@
           <w:sz w:val="24"/>
           <w:szCs w:val="24"/>
         </w:rPr>
-        <w:t>A parte restrita da aplicação deverá apresentar opções para que o funcionário possa vi</w:t>
-      </w:r>
-      <w:r>
-        <w:rPr>
-          <w:sz w:val="24"/>
-          <w:szCs w:val="24"/>
-        </w:rPr>
-        <w:t xml:space="preserve">sualizar de maneira estruturada </w:t>
-      </w:r>
-      <w:r>
-        <w:rPr>
-          <w:sz w:val="24"/>
-          <w:szCs w:val="24"/>
-        </w:rPr>
-        <w:t>os dados cadastrados. A listagem poderá ser feita utilizando tabelas/grids:</w:t>
+        <w:t>A parte restrita da aplicação deverá apresentar opções para que o funcionário possa visualizar de maneira estruturada os dados cadastrados. A listagem poderá ser feita utilizando tabelas/grids:</w:t>
       </w:r>
     </w:p>
     <w:p>
@@ -2271,6 +2011,7 @@
           <w:sz w:val="24"/>
           <w:szCs w:val="24"/>
         </w:rPr>
+        <w:lastRenderedPageBreak/>
         <w:t>Listagem dos funcionários cadastrados;</w:t>
       </w:r>
     </w:p>
@@ -2631,8 +2372,6 @@
           <w:szCs w:val="24"/>
         </w:rPr>
       </w:pPr>
-      <w:bookmarkStart w:id="0" w:name="_GoBack"/>
-      <w:bookmarkEnd w:id="0"/>
       <w:r>
         <w:rPr>
           <w:b/>
@@ -2672,57 +2411,7 @@
           <w:sz w:val="24"/>
           <w:szCs w:val="24"/>
         </w:rPr>
-        <w:t xml:space="preserve">. </w:t>
-      </w:r>
-      <w:r>
-        <w:rPr>
-          <w:b/>
-          <w:sz w:val="24"/>
-          <w:szCs w:val="24"/>
-        </w:rPr>
-        <w:t xml:space="preserve">O grupo deverá fazer um pequeno vídeo de até </w:t>
-      </w:r>
-      <w:r>
-        <w:rPr>
-          <w:b/>
-          <w:sz w:val="24"/>
-          <w:szCs w:val="24"/>
-        </w:rPr>
-        <w:t>10</w:t>
-      </w:r>
-      <w:r>
-        <w:rPr>
-          <w:b/>
-          <w:sz w:val="24"/>
-          <w:szCs w:val="24"/>
-        </w:rPr>
-        <w:t xml:space="preserve"> minutos, apresentando o programa com alguns dados de teste. O vídeo valerá 10 pontos. Para a gravação do vídeo, o grupo poderá usar o software gratuito OBS Studio (</w:t>
-      </w:r>
-      <w:hyperlink r:id="rId8" w:history="1">
-        <w:r>
-          <w:rPr>
-            <w:rStyle w:val="Hyperlink"/>
-            <w:b/>
-            <w:sz w:val="24"/>
-            <w:szCs w:val="24"/>
-          </w:rPr>
-          <w:t>https://obsproject.com/pt-br/</w:t>
-        </w:r>
-      </w:hyperlink>
-      <w:r>
-        <w:rPr>
-          <w:b/>
-          <w:sz w:val="24"/>
-          <w:szCs w:val="24"/>
-        </w:rPr>
-        <w:t xml:space="preserve">), que grava a tela do computador. </w:t>
-      </w:r>
-      <w:r>
-        <w:rPr>
-          <w:sz w:val="24"/>
-          <w:szCs w:val="24"/>
-        </w:rPr>
-        <w:t xml:space="preserve">O grupo deverá colocar todo o código-fonte do trabalho </w:t>
+        <w:t xml:space="preserve">. O grupo deverá colocar todo o código-fonte do trabalho </w:t>
       </w:r>
       <w:r>
         <w:rPr>
@@ -2731,6 +2420,8 @@
         </w:rPr>
         <w:t>em um repositório público do GitHub e fornecer o endereço para o professor. Por fim, os nomes completos dos alunos bem como os seus respectivos números de matrícula deverão constar no e-mail do trabalho enviado ao professor.</w:t>
       </w:r>
+      <w:bookmarkStart w:id="0" w:name="_GoBack"/>
+      <w:bookmarkEnd w:id="0"/>
     </w:p>
     <w:sectPr>
       <w:pgSz w:w="11906" w:h="16838"/>

</xml_diff>

<commit_message>
novas datas e instrucoes para o trabalho 2 de Lab. ES
</commit_message>
<xml_diff>
--- a/aulas/lab-programacao/Trabalho2-LabES.docx
+++ b/aulas/lab-programacao/Trabalho2-LabES.docx
@@ -156,7 +156,7 @@
           <w:sz w:val="32"/>
           <w:szCs w:val="32"/>
         </w:rPr>
-        <w:t>3</w:t>
+        <w:t>7</w:t>
       </w:r>
       <w:r>
         <w:rPr>
@@ -180,15 +180,17 @@
           <w:sz w:val="32"/>
           <w:szCs w:val="32"/>
         </w:rPr>
-        <w:t xml:space="preserve">Data de entrega: </w:t>
+        <w:t xml:space="preserve">Entrega final: </w:t>
       </w:r>
       <w:r>
         <w:rPr>
           <w:sz w:val="32"/>
           <w:szCs w:val="32"/>
         </w:rPr>
-        <w:t>24/03</w:t>
-      </w:r>
+        <w:t>14/04</w:t>
+      </w:r>
+      <w:bookmarkStart w:id="0" w:name="_GoBack"/>
+      <w:bookmarkEnd w:id="0"/>
     </w:p>
     <w:p>
       <w:pPr>
@@ -197,6 +199,63 @@
           <w:szCs w:val="32"/>
         </w:rPr>
       </w:pPr>
+      <w:r>
+        <w:rPr>
+          <w:sz w:val="32"/>
+          <w:szCs w:val="32"/>
+        </w:rPr>
+        <w:tab/>
+      </w:r>
+      <w:r>
+        <w:rPr>
+          <w:sz w:val="32"/>
+          <w:szCs w:val="32"/>
+        </w:rPr>
+        <w:tab/>
+      </w:r>
+      <w:r>
+        <w:rPr>
+          <w:sz w:val="32"/>
+          <w:szCs w:val="32"/>
+        </w:rPr>
+        <w:tab/>
+      </w:r>
+      <w:r>
+        <w:rPr>
+          <w:sz w:val="32"/>
+          <w:szCs w:val="32"/>
+        </w:rPr>
+        <w:tab/>
+      </w:r>
+      <w:r>
+        <w:rPr>
+          <w:sz w:val="32"/>
+          <w:szCs w:val="32"/>
+        </w:rPr>
+        <w:tab/>
+      </w:r>
+      <w:r>
+        <w:rPr>
+          <w:sz w:val="32"/>
+          <w:szCs w:val="32"/>
+        </w:rPr>
+        <w:tab/>
+      </w:r>
+      <w:r>
+        <w:rPr>
+          <w:sz w:val="32"/>
+          <w:szCs w:val="32"/>
+        </w:rPr>
+        <w:tab/>
+      </w:r>
+      <w:r>
+        <w:rPr>
+          <w:sz w:val="32"/>
+          <w:szCs w:val="32"/>
+        </w:rPr>
+        <w:tab/>
+        <w:t xml:space="preserve">         </w:t>
+      </w:r>
     </w:p>
     <w:p>
       <w:pPr>
@@ -2368,29 +2427,113 @@
       <w:pPr>
         <w:jc w:val="both"/>
         <w:rPr>
-          <w:sz w:val="24"/>
-          <w:szCs w:val="24"/>
-        </w:rPr>
-      </w:pPr>
-      <w:r>
-        <w:rPr>
-          <w:b/>
-          <w:sz w:val="24"/>
-          <w:szCs w:val="24"/>
-          <w:u w:val="single"/>
-        </w:rPr>
-        <w:t>Entrega</w:t>
-      </w:r>
-      <w:r>
-        <w:rPr>
-          <w:b/>
-          <w:sz w:val="24"/>
-          <w:szCs w:val="24"/>
-        </w:rPr>
-        <w:t xml:space="preserve">: </w:t>
-      </w:r>
-      <w:r>
-        <w:rPr>
+          <w:b/>
+          <w:sz w:val="24"/>
+          <w:szCs w:val="24"/>
+        </w:rPr>
+      </w:pPr>
+      <w:r>
+        <w:rPr>
+          <w:b/>
+          <w:sz w:val="24"/>
+          <w:szCs w:val="24"/>
+        </w:rPr>
+        <w:t>Sobre as entregas:</w:t>
+      </w:r>
+      <w:r>
+        <w:rPr>
+          <w:b/>
+          <w:sz w:val="24"/>
+          <w:szCs w:val="24"/>
+        </w:rPr>
+        <w:t xml:space="preserve"> </w:t>
+      </w:r>
+    </w:p>
+    <w:p>
+      <w:pPr>
+        <w:pStyle w:val="ListParagraph"/>
+        <w:numPr>
+          <w:ilvl w:val="0"/>
+          <w:numId w:val="6"/>
+        </w:numPr>
+        <w:jc w:val="both"/>
+        <w:rPr>
+          <w:b/>
+          <w:sz w:val="24"/>
+          <w:szCs w:val="24"/>
+        </w:rPr>
+      </w:pPr>
+      <w:r>
+        <w:rPr>
+          <w:b/>
+          <w:sz w:val="24"/>
+          <w:szCs w:val="24"/>
+        </w:rPr>
+        <w:t xml:space="preserve">Este trabalho será dividido em 2 fases. Na primeira fase, o grupo deverá entregar o </w:t>
+      </w:r>
+      <w:r>
+        <w:rPr>
+          <w:b/>
+          <w:color w:val="4472C4" w:themeColor="accent1"/>
+          <w:sz w:val="24"/>
+          <w:szCs w:val="24"/>
+        </w:rPr>
+        <w:t xml:space="preserve">Diagrama de Casos de Uso </w:t>
+      </w:r>
+      <w:r>
+        <w:rPr>
+          <w:b/>
+          <w:sz w:val="24"/>
+          <w:szCs w:val="24"/>
+        </w:rPr>
+        <w:t>do Sistema. Já na segunda fase, o grupo deverá apresentar as telas do Sistema Web para o professor</w:t>
+      </w:r>
+      <w:r>
+        <w:rPr>
+          <w:b/>
+          <w:sz w:val="24"/>
+          <w:szCs w:val="24"/>
+        </w:rPr>
+        <w:t xml:space="preserve"> da disciplina.</w:t>
+      </w:r>
+      <w:r>
+        <w:rPr>
+          <w:b/>
+          <w:sz w:val="24"/>
+          <w:szCs w:val="24"/>
+        </w:rPr>
+        <w:t xml:space="preserve"> </w:t>
+      </w:r>
+    </w:p>
+    <w:p>
+      <w:pPr>
+        <w:pStyle w:val="ListParagraph"/>
+        <w:ind w:left="772"/>
+        <w:jc w:val="both"/>
+        <w:rPr>
+          <w:b/>
+          <w:sz w:val="24"/>
+          <w:szCs w:val="24"/>
+        </w:rPr>
+      </w:pPr>
+    </w:p>
+    <w:p>
+      <w:pPr>
+        <w:pStyle w:val="ListParagraph"/>
+        <w:numPr>
+          <w:ilvl w:val="0"/>
+          <w:numId w:val="6"/>
+        </w:numPr>
+        <w:jc w:val="both"/>
+        <w:rPr>
+          <w:b/>
+          <w:sz w:val="24"/>
+          <w:szCs w:val="24"/>
+        </w:rPr>
+      </w:pPr>
+      <w:r>
+        <w:rPr>
+          <w:b/>
           <w:sz w:val="24"/>
           <w:szCs w:val="24"/>
         </w:rPr>
@@ -2400,6 +2543,8 @@
         <w:r>
           <w:rPr>
             <w:rStyle w:val="Hyperlink"/>
+            <w:b/>
+            <w:color w:val="4472C4" w:themeColor="accent1"/>
             <w:sz w:val="24"/>
             <w:szCs w:val="24"/>
           </w:rPr>
@@ -2408,6 +2553,7 @@
       </w:hyperlink>
       <w:r>
         <w:rPr>
+          <w:b/>
           <w:sz w:val="24"/>
           <w:szCs w:val="24"/>
         </w:rPr>
@@ -2415,13 +2561,12 @@
       </w:r>
       <w:r>
         <w:rPr>
+          <w:b/>
           <w:sz w:val="24"/>
           <w:szCs w:val="24"/>
         </w:rPr>
         <w:t>em um repositório público do GitHub e fornecer o endereço para o professor. Por fim, os nomes completos dos alunos bem como os seus respectivos números de matrícula deverão constar no e-mail do trabalho enviado ao professor.</w:t>
       </w:r>
-      <w:bookmarkStart w:id="0" w:name="_GoBack"/>
-      <w:bookmarkEnd w:id="0"/>
     </w:p>
     <w:sectPr>
       <w:pgSz w:w="11906" w:h="16838"/>
@@ -2889,6 +3034,119 @@
     </w:lvl>
   </w:abstractNum>
   <w:abstractNum w:abstractNumId="4" w15:restartNumberingAfterBreak="0">
+    <w:nsid w:val="460D1F7D"/>
+    <w:multiLevelType w:val="hybridMultilevel"/>
+    <w:tmpl w:val="9970CED8"/>
+    <w:lvl w:ilvl="0" w:tplc="04160001">
+      <w:start w:val="1"/>
+      <w:numFmt w:val="bullet"/>
+      <w:lvlText w:val=""/>
+      <w:lvlJc w:val="left"/>
+      <w:pPr>
+        <w:ind w:left="772" w:hanging="360"/>
+      </w:pPr>
+      <w:rPr>
+        <w:rFonts w:ascii="Symbol" w:hAnsi="Symbol" w:hint="default"/>
+      </w:rPr>
+    </w:lvl>
+    <w:lvl w:ilvl="1" w:tplc="04160003" w:tentative="1">
+      <w:start w:val="1"/>
+      <w:numFmt w:val="bullet"/>
+      <w:lvlText w:val="o"/>
+      <w:lvlJc w:val="left"/>
+      <w:pPr>
+        <w:ind w:left="1492" w:hanging="360"/>
+      </w:pPr>
+      <w:rPr>
+        <w:rFonts w:ascii="Courier New" w:hAnsi="Courier New" w:cs="Courier New" w:hint="default"/>
+      </w:rPr>
+    </w:lvl>
+    <w:lvl w:ilvl="2" w:tplc="04160005" w:tentative="1">
+      <w:start w:val="1"/>
+      <w:numFmt w:val="bullet"/>
+      <w:lvlText w:val=""/>
+      <w:lvlJc w:val="left"/>
+      <w:pPr>
+        <w:ind w:left="2212" w:hanging="360"/>
+      </w:pPr>
+      <w:rPr>
+        <w:rFonts w:ascii="Wingdings" w:hAnsi="Wingdings" w:hint="default"/>
+      </w:rPr>
+    </w:lvl>
+    <w:lvl w:ilvl="3" w:tplc="04160001" w:tentative="1">
+      <w:start w:val="1"/>
+      <w:numFmt w:val="bullet"/>
+      <w:lvlText w:val=""/>
+      <w:lvlJc w:val="left"/>
+      <w:pPr>
+        <w:ind w:left="2932" w:hanging="360"/>
+      </w:pPr>
+      <w:rPr>
+        <w:rFonts w:ascii="Symbol" w:hAnsi="Symbol" w:hint="default"/>
+      </w:rPr>
+    </w:lvl>
+    <w:lvl w:ilvl="4" w:tplc="04160003" w:tentative="1">
+      <w:start w:val="1"/>
+      <w:numFmt w:val="bullet"/>
+      <w:lvlText w:val="o"/>
+      <w:lvlJc w:val="left"/>
+      <w:pPr>
+        <w:ind w:left="3652" w:hanging="360"/>
+      </w:pPr>
+      <w:rPr>
+        <w:rFonts w:ascii="Courier New" w:hAnsi="Courier New" w:cs="Courier New" w:hint="default"/>
+      </w:rPr>
+    </w:lvl>
+    <w:lvl w:ilvl="5" w:tplc="04160005" w:tentative="1">
+      <w:start w:val="1"/>
+      <w:numFmt w:val="bullet"/>
+      <w:lvlText w:val=""/>
+      <w:lvlJc w:val="left"/>
+      <w:pPr>
+        <w:ind w:left="4372" w:hanging="360"/>
+      </w:pPr>
+      <w:rPr>
+        <w:rFonts w:ascii="Wingdings" w:hAnsi="Wingdings" w:hint="default"/>
+      </w:rPr>
+    </w:lvl>
+    <w:lvl w:ilvl="6" w:tplc="04160001" w:tentative="1">
+      <w:start w:val="1"/>
+      <w:numFmt w:val="bullet"/>
+      <w:lvlText w:val=""/>
+      <w:lvlJc w:val="left"/>
+      <w:pPr>
+        <w:ind w:left="5092" w:hanging="360"/>
+      </w:pPr>
+      <w:rPr>
+        <w:rFonts w:ascii="Symbol" w:hAnsi="Symbol" w:hint="default"/>
+      </w:rPr>
+    </w:lvl>
+    <w:lvl w:ilvl="7" w:tplc="04160003" w:tentative="1">
+      <w:start w:val="1"/>
+      <w:numFmt w:val="bullet"/>
+      <w:lvlText w:val="o"/>
+      <w:lvlJc w:val="left"/>
+      <w:pPr>
+        <w:ind w:left="5812" w:hanging="360"/>
+      </w:pPr>
+      <w:rPr>
+        <w:rFonts w:ascii="Courier New" w:hAnsi="Courier New" w:cs="Courier New" w:hint="default"/>
+      </w:rPr>
+    </w:lvl>
+    <w:lvl w:ilvl="8" w:tplc="04160005" w:tentative="1">
+      <w:start w:val="1"/>
+      <w:numFmt w:val="bullet"/>
+      <w:lvlText w:val=""/>
+      <w:lvlJc w:val="left"/>
+      <w:pPr>
+        <w:ind w:left="6532" w:hanging="360"/>
+      </w:pPr>
+      <w:rPr>
+        <w:rFonts w:ascii="Wingdings" w:hAnsi="Wingdings" w:hint="default"/>
+      </w:rPr>
+    </w:lvl>
+  </w:abstractNum>
+  <w:abstractNum w:abstractNumId="5" w15:restartNumberingAfterBreak="0">
     <w:nsid w:val="5637548C"/>
     <w:multiLevelType w:val="multilevel"/>
     <w:tmpl w:val="93D49070"/>
@@ -3011,10 +3269,13 @@
     <w:abstractNumId w:val="1"/>
   </w:num>
   <w:num w:numId="4">
-    <w:abstractNumId w:val="4"/>
+    <w:abstractNumId w:val="5"/>
   </w:num>
   <w:num w:numId="5">
     <w:abstractNumId w:val="2"/>
+  </w:num>
+  <w:num w:numId="6">
+    <w:abstractNumId w:val="4"/>
   </w:num>
 </w:numbering>
 </file>

</xml_diff>

<commit_message>
Segundo Trabalho de Laboratorio de ES
</commit_message>
<xml_diff>
--- a/aulas/lab-programacao/Trabalho2-LabES.docx
+++ b/aulas/lab-programacao/Trabalho2-LabES.docx
@@ -187,97 +187,118 @@
           <w:sz w:val="32"/>
           <w:szCs w:val="32"/>
         </w:rPr>
-        <w:t>14/04</w:t>
+        <w:t>01/09</w:t>
+      </w:r>
+    </w:p>
+    <w:p>
+      <w:pPr>
+        <w:rPr>
+          <w:sz w:val="32"/>
+          <w:szCs w:val="32"/>
+        </w:rPr>
+      </w:pPr>
+      <w:r>
+        <w:rPr>
+          <w:sz w:val="32"/>
+          <w:szCs w:val="32"/>
+        </w:rPr>
+        <w:tab/>
+      </w:r>
+      <w:r>
+        <w:rPr>
+          <w:sz w:val="32"/>
+          <w:szCs w:val="32"/>
+        </w:rPr>
+        <w:tab/>
+      </w:r>
+      <w:r>
+        <w:rPr>
+          <w:sz w:val="32"/>
+          <w:szCs w:val="32"/>
+        </w:rPr>
+        <w:tab/>
+      </w:r>
+      <w:r>
+        <w:rPr>
+          <w:sz w:val="32"/>
+          <w:szCs w:val="32"/>
+        </w:rPr>
+        <w:tab/>
+      </w:r>
+      <w:r>
+        <w:rPr>
+          <w:sz w:val="32"/>
+          <w:szCs w:val="32"/>
+        </w:rPr>
+        <w:tab/>
+      </w:r>
+      <w:r>
+        <w:rPr>
+          <w:sz w:val="32"/>
+          <w:szCs w:val="32"/>
+        </w:rPr>
+        <w:tab/>
+      </w:r>
+      <w:r>
+        <w:rPr>
+          <w:sz w:val="32"/>
+          <w:szCs w:val="32"/>
+        </w:rPr>
+        <w:tab/>
+      </w:r>
+      <w:r>
+        <w:rPr>
+          <w:sz w:val="32"/>
+          <w:szCs w:val="32"/>
+        </w:rPr>
+        <w:tab/>
+        <w:t xml:space="preserve">         </w:t>
       </w:r>
       <w:bookmarkStart w:id="0" w:name="_GoBack"/>
       <w:bookmarkEnd w:id="0"/>
     </w:p>
     <w:p>
       <w:pPr>
-        <w:rPr>
-          <w:sz w:val="32"/>
-          <w:szCs w:val="32"/>
-        </w:rPr>
-      </w:pPr>
-      <w:r>
-        <w:rPr>
-          <w:sz w:val="32"/>
-          <w:szCs w:val="32"/>
-        </w:rPr>
-        <w:tab/>
-      </w:r>
-      <w:r>
-        <w:rPr>
-          <w:sz w:val="32"/>
-          <w:szCs w:val="32"/>
-        </w:rPr>
-        <w:tab/>
-      </w:r>
-      <w:r>
-        <w:rPr>
-          <w:sz w:val="32"/>
-          <w:szCs w:val="32"/>
-        </w:rPr>
-        <w:tab/>
-      </w:r>
-      <w:r>
-        <w:rPr>
-          <w:sz w:val="32"/>
-          <w:szCs w:val="32"/>
-        </w:rPr>
-        <w:tab/>
-      </w:r>
-      <w:r>
-        <w:rPr>
-          <w:sz w:val="32"/>
-          <w:szCs w:val="32"/>
-        </w:rPr>
-        <w:tab/>
-      </w:r>
-      <w:r>
-        <w:rPr>
-          <w:sz w:val="32"/>
-          <w:szCs w:val="32"/>
-        </w:rPr>
-        <w:tab/>
-      </w:r>
-      <w:r>
-        <w:rPr>
-          <w:sz w:val="32"/>
-          <w:szCs w:val="32"/>
-        </w:rPr>
-        <w:tab/>
-      </w:r>
-      <w:r>
-        <w:rPr>
-          <w:sz w:val="32"/>
-          <w:szCs w:val="32"/>
-        </w:rPr>
-        <w:tab/>
-        <w:t xml:space="preserve">         </w:t>
-      </w:r>
-    </w:p>
-    <w:p>
-      <w:pPr>
-        <w:jc w:val="both"/>
-        <w:rPr>
-          <w:sz w:val="24"/>
-          <w:szCs w:val="24"/>
-        </w:rPr>
-      </w:pPr>
-      <w:r>
-        <w:rPr>
-          <w:sz w:val="24"/>
-          <w:szCs w:val="24"/>
-        </w:rPr>
-        <w:t xml:space="preserve">Neste trabalho prático, a turma deverá criar uma aplicação Web para uma </w:t>
-      </w:r>
-      <w:r>
-        <w:rPr>
-          <w:sz w:val="24"/>
-          <w:szCs w:val="24"/>
-        </w:rPr>
-        <w:t>clínica médica</w:t>
+        <w:jc w:val="both"/>
+        <w:rPr>
+          <w:sz w:val="24"/>
+          <w:szCs w:val="24"/>
+        </w:rPr>
+      </w:pPr>
+      <w:r>
+        <w:rPr>
+          <w:sz w:val="24"/>
+          <w:szCs w:val="24"/>
+        </w:rPr>
+        <w:t>Neste trabalho</w:t>
+      </w:r>
+      <w:r>
+        <w:rPr>
+          <w:sz w:val="24"/>
+          <w:szCs w:val="24"/>
+        </w:rPr>
+        <w:t xml:space="preserve">, a turma deverá criar uma aplicação Web para uma </w:t>
+      </w:r>
+      <w:r>
+        <w:rPr>
+          <w:sz w:val="24"/>
+          <w:szCs w:val="24"/>
+        </w:rPr>
+        <w:t>CLÍNICA</w:t>
+      </w:r>
+      <w:r>
+        <w:rPr>
+          <w:sz w:val="24"/>
+          <w:szCs w:val="24"/>
+        </w:rPr>
+        <w:t xml:space="preserve"> </w:t>
+      </w:r>
+      <w:r>
+        <w:rPr>
+          <w:sz w:val="24"/>
+          <w:szCs w:val="24"/>
+        </w:rPr>
+        <w:t>MÉDICA</w:t>
       </w:r>
       <w:r>
         <w:rPr>
@@ -307,7 +328,7 @@
           <w:sz w:val="24"/>
           <w:szCs w:val="24"/>
         </w:rPr>
-        <w:t>4</w:t>
+        <w:t>3</w:t>
       </w:r>
       <w:r>
         <w:rPr>
@@ -2438,6 +2459,14 @@
           <w:sz w:val="24"/>
           <w:szCs w:val="24"/>
         </w:rPr>
+        <w:t xml:space="preserve">* </w:t>
+      </w:r>
+      <w:r>
+        <w:rPr>
+          <w:b/>
+          <w:sz w:val="24"/>
+          <w:szCs w:val="24"/>
+        </w:rPr>
         <w:t>Sobre as entregas:</w:t>
       </w:r>
       <w:r>
@@ -2469,7 +2498,65 @@
           <w:sz w:val="24"/>
           <w:szCs w:val="24"/>
         </w:rPr>
-        <w:t xml:space="preserve">Este trabalho será dividido em 2 fases. Na primeira fase, o grupo deverá entregar o </w:t>
+        <w:t>Este trabalho será dividido em 2 fases. Na primeira fase</w:t>
+      </w:r>
+      <w:r>
+        <w:rPr>
+          <w:b/>
+          <w:sz w:val="24"/>
+          <w:szCs w:val="24"/>
+        </w:rPr>
+        <w:t xml:space="preserve"> (</w:t>
+      </w:r>
+      <w:r>
+        <w:rPr>
+          <w:b/>
+          <w:sz w:val="24"/>
+          <w:szCs w:val="24"/>
+        </w:rPr>
+        <w:t xml:space="preserve">1ª </w:t>
+      </w:r>
+      <w:r>
+        <w:rPr>
+          <w:b/>
+          <w:color w:val="000000" w:themeColor="text1"/>
+          <w:sz w:val="24"/>
+          <w:szCs w:val="24"/>
+        </w:rPr>
+        <w:t>Entrega:</w:t>
+      </w:r>
+      <w:r>
+        <w:rPr>
+          <w:b/>
+          <w:sz w:val="24"/>
+          <w:szCs w:val="24"/>
+        </w:rPr>
+        <w:t xml:space="preserve"> </w:t>
+      </w:r>
+      <w:r>
+        <w:rPr>
+          <w:b/>
+          <w:color w:val="FF0000"/>
+          <w:sz w:val="24"/>
+          <w:szCs w:val="24"/>
+        </w:rPr>
+        <w:t>28/07</w:t>
+      </w:r>
+      <w:r>
+        <w:rPr>
+          <w:b/>
+          <w:sz w:val="24"/>
+          <w:szCs w:val="24"/>
+        </w:rPr>
+        <w:t>)</w:t>
+      </w:r>
+      <w:r>
+        <w:rPr>
+          <w:b/>
+          <w:sz w:val="24"/>
+          <w:szCs w:val="24"/>
+        </w:rPr>
+        <w:t xml:space="preserve">, o grupo deverá entregar o </w:t>
       </w:r>
       <w:r>
         <w:rPr>
@@ -2478,15 +2565,114 @@
           <w:sz w:val="24"/>
           <w:szCs w:val="24"/>
         </w:rPr>
-        <w:t xml:space="preserve">Diagrama de Casos de Uso </w:t>
-      </w:r>
-      <w:r>
-        <w:rPr>
-          <w:b/>
-          <w:sz w:val="24"/>
-          <w:szCs w:val="24"/>
-        </w:rPr>
-        <w:t>do Sistema. Já na segunda fase, o grupo deverá apresentar as telas do Sistema Web para o professor</w:t>
+        <w:t>Diagrama de C</w:t>
+      </w:r>
+      <w:r>
+        <w:rPr>
+          <w:b/>
+          <w:color w:val="4472C4" w:themeColor="accent1"/>
+          <w:sz w:val="24"/>
+          <w:szCs w:val="24"/>
+        </w:rPr>
+        <w:t>lasses</w:t>
+      </w:r>
+      <w:r>
+        <w:rPr>
+          <w:b/>
+          <w:color w:val="4472C4" w:themeColor="accent1"/>
+          <w:sz w:val="24"/>
+          <w:szCs w:val="24"/>
+        </w:rPr>
+        <w:t xml:space="preserve"> </w:t>
+      </w:r>
+      <w:r>
+        <w:rPr>
+          <w:b/>
+          <w:sz w:val="24"/>
+          <w:szCs w:val="24"/>
+        </w:rPr>
+        <w:t>do Sistema. Já na segunda fase</w:t>
+      </w:r>
+      <w:r>
+        <w:rPr>
+          <w:b/>
+          <w:sz w:val="24"/>
+          <w:szCs w:val="24"/>
+        </w:rPr>
+        <w:t xml:space="preserve"> (</w:t>
+      </w:r>
+      <w:r>
+        <w:rPr>
+          <w:b/>
+          <w:sz w:val="24"/>
+          <w:szCs w:val="24"/>
+        </w:rPr>
+        <w:t xml:space="preserve">2ª </w:t>
+      </w:r>
+      <w:r>
+        <w:rPr>
+          <w:b/>
+          <w:sz w:val="24"/>
+          <w:szCs w:val="24"/>
+        </w:rPr>
+        <w:t xml:space="preserve">Entrega: </w:t>
+      </w:r>
+      <w:r>
+        <w:rPr>
+          <w:b/>
+          <w:color w:val="FF0000"/>
+          <w:sz w:val="24"/>
+          <w:szCs w:val="24"/>
+        </w:rPr>
+        <w:t>01/09</w:t>
+      </w:r>
+      <w:r>
+        <w:rPr>
+          <w:b/>
+          <w:sz w:val="24"/>
+          <w:szCs w:val="24"/>
+        </w:rPr>
+        <w:t>)</w:t>
+      </w:r>
+      <w:r>
+        <w:rPr>
+          <w:b/>
+          <w:sz w:val="24"/>
+          <w:szCs w:val="24"/>
+        </w:rPr>
+        <w:t xml:space="preserve">, o grupo deverá apresentar </w:t>
+      </w:r>
+      <w:r>
+        <w:rPr>
+          <w:b/>
+          <w:sz w:val="24"/>
+          <w:szCs w:val="24"/>
+        </w:rPr>
+        <w:t xml:space="preserve">o </w:t>
+      </w:r>
+      <w:r>
+        <w:rPr>
+          <w:b/>
+          <w:sz w:val="24"/>
+          <w:szCs w:val="24"/>
+        </w:rPr>
+        <w:t>Sistema Web</w:t>
+      </w:r>
+      <w:r>
+        <w:rPr>
+          <w:b/>
+          <w:sz w:val="24"/>
+          <w:szCs w:val="24"/>
+        </w:rPr>
+        <w:t xml:space="preserve"> completo </w:t>
+      </w:r>
+      <w:r>
+        <w:rPr>
+          <w:b/>
+          <w:sz w:val="24"/>
+          <w:szCs w:val="24"/>
+        </w:rPr>
+        <w:t>para o professor</w:t>
       </w:r>
       <w:r>
         <w:rPr>

</xml_diff>

<commit_message>
Trabalho 2 de Lab.
</commit_message>
<xml_diff>
--- a/aulas/lab-programacao/Trabalho2-LabES.docx
+++ b/aulas/lab-programacao/Trabalho2-LabES.docx
@@ -187,7 +187,7 @@
           <w:sz w:val="32"/>
           <w:szCs w:val="32"/>
         </w:rPr>
-        <w:t>01/09</w:t>
+        <w:t>16/02</w:t>
       </w:r>
     </w:p>
     <w:p>
@@ -254,192 +254,207 @@
         <w:tab/>
         <w:t xml:space="preserve">         </w:t>
       </w:r>
+    </w:p>
+    <w:p>
+      <w:pPr>
+        <w:jc w:val="both"/>
+        <w:rPr>
+          <w:sz w:val="24"/>
+          <w:szCs w:val="24"/>
+        </w:rPr>
+      </w:pPr>
+      <w:r>
+        <w:rPr>
+          <w:sz w:val="24"/>
+          <w:szCs w:val="24"/>
+        </w:rPr>
+        <w:t>Neste trabalho</w:t>
+      </w:r>
+      <w:r>
+        <w:rPr>
+          <w:sz w:val="24"/>
+          <w:szCs w:val="24"/>
+        </w:rPr>
+        <w:t xml:space="preserve">, a turma deverá criar uma aplicação Web para uma </w:t>
+      </w:r>
+      <w:r>
+        <w:rPr>
+          <w:sz w:val="24"/>
+          <w:szCs w:val="24"/>
+        </w:rPr>
+        <w:t>CLÍNICA</w:t>
+      </w:r>
+      <w:r>
+        <w:rPr>
+          <w:sz w:val="24"/>
+          <w:szCs w:val="24"/>
+        </w:rPr>
+        <w:t xml:space="preserve"> </w:t>
+      </w:r>
+      <w:r>
+        <w:rPr>
+          <w:sz w:val="24"/>
+          <w:szCs w:val="24"/>
+        </w:rPr>
+        <w:t>MÉDICA</w:t>
+      </w:r>
+      <w:r>
+        <w:rPr>
+          <w:sz w:val="24"/>
+          <w:szCs w:val="24"/>
+        </w:rPr>
+        <w:t xml:space="preserve">. </w:t>
+      </w:r>
+      <w:r>
+        <w:rPr>
+          <w:sz w:val="24"/>
+          <w:szCs w:val="24"/>
+        </w:rPr>
+        <w:t xml:space="preserve">O trabalho deverá ser feito em </w:t>
+      </w:r>
+      <w:r>
+        <w:rPr>
+          <w:b/>
+          <w:sz w:val="24"/>
+          <w:szCs w:val="24"/>
+        </w:rPr>
+        <w:t xml:space="preserve">grupos de </w:t>
+      </w:r>
+      <w:r>
+        <w:rPr>
+          <w:b/>
+          <w:sz w:val="24"/>
+          <w:szCs w:val="24"/>
+        </w:rPr>
+        <w:t>3</w:t>
+      </w:r>
+      <w:r>
+        <w:rPr>
+          <w:b/>
+          <w:sz w:val="24"/>
+          <w:szCs w:val="24"/>
+        </w:rPr>
+        <w:t xml:space="preserve"> ou 4</w:t>
+      </w:r>
+      <w:r>
+        <w:rPr>
+          <w:b/>
+          <w:sz w:val="24"/>
+          <w:szCs w:val="24"/>
+        </w:rPr>
+        <w:t xml:space="preserve"> pessoas</w:t>
+      </w:r>
+      <w:r>
+        <w:rPr>
+          <w:sz w:val="24"/>
+          <w:szCs w:val="24"/>
+        </w:rPr>
+        <w:t xml:space="preserve"> </w:t>
+      </w:r>
+      <w:r>
+        <w:rPr>
+          <w:b/>
+          <w:sz w:val="24"/>
+          <w:szCs w:val="24"/>
+        </w:rPr>
+        <w:t>(</w:t>
+      </w:r>
+      <w:r>
+        <w:rPr>
+          <w:b/>
+          <w:sz w:val="24"/>
+          <w:szCs w:val="24"/>
+        </w:rPr>
+        <w:t>O</w:t>
+      </w:r>
+      <w:r>
+        <w:rPr>
+          <w:b/>
+          <w:sz w:val="24"/>
+          <w:szCs w:val="24"/>
+        </w:rPr>
+        <w:t>s grupos deverão ser os mesmos definidos no Trabalho 1</w:t>
+      </w:r>
+      <w:r>
+        <w:rPr>
+          <w:b/>
+          <w:sz w:val="24"/>
+          <w:szCs w:val="24"/>
+        </w:rPr>
+        <w:t>)</w:t>
+      </w:r>
+      <w:r>
+        <w:rPr>
+          <w:sz w:val="24"/>
+          <w:szCs w:val="24"/>
+        </w:rPr>
+        <w:t>.</w:t>
+      </w:r>
+      <w:r>
+        <w:rPr>
+          <w:sz w:val="24"/>
+          <w:szCs w:val="24"/>
+        </w:rPr>
+        <w:t xml:space="preserve"> </w:t>
+      </w:r>
+      <w:r>
+        <w:rPr>
+          <w:sz w:val="24"/>
+          <w:szCs w:val="24"/>
+        </w:rPr>
+        <w:t xml:space="preserve">O </w:t>
+      </w:r>
+      <w:r>
+        <w:rPr>
+          <w:sz w:val="24"/>
+          <w:szCs w:val="24"/>
+        </w:rPr>
+        <w:t>grupo</w:t>
+      </w:r>
+      <w:r>
+        <w:rPr>
+          <w:sz w:val="24"/>
+          <w:szCs w:val="24"/>
+        </w:rPr>
+        <w:t xml:space="preserve"> poderá implementar o trabalho usando a </w:t>
+      </w:r>
+      <w:r>
+        <w:rPr>
+          <w:sz w:val="24"/>
+          <w:szCs w:val="24"/>
+        </w:rPr>
+        <w:t>linguagem de programação</w:t>
+      </w:r>
+      <w:r>
+        <w:rPr>
+          <w:sz w:val="24"/>
+          <w:szCs w:val="24"/>
+        </w:rPr>
+        <w:t xml:space="preserve"> e </w:t>
+      </w:r>
+      <w:r>
+        <w:rPr>
+          <w:i/>
+          <w:sz w:val="24"/>
+          <w:szCs w:val="24"/>
+        </w:rPr>
+        <w:t>frameworks</w:t>
+      </w:r>
+      <w:r>
+        <w:rPr>
+          <w:sz w:val="24"/>
+          <w:szCs w:val="24"/>
+        </w:rPr>
+        <w:t xml:space="preserve"> de sua preferênci</w:t>
+      </w:r>
       <w:bookmarkStart w:id="0" w:name="_GoBack"/>
       <w:bookmarkEnd w:id="0"/>
-    </w:p>
-    <w:p>
-      <w:pPr>
-        <w:jc w:val="both"/>
-        <w:rPr>
-          <w:sz w:val="24"/>
-          <w:szCs w:val="24"/>
-        </w:rPr>
-      </w:pPr>
-      <w:r>
-        <w:rPr>
-          <w:sz w:val="24"/>
-          <w:szCs w:val="24"/>
-        </w:rPr>
-        <w:t>Neste trabalho</w:t>
-      </w:r>
-      <w:r>
-        <w:rPr>
-          <w:sz w:val="24"/>
-          <w:szCs w:val="24"/>
-        </w:rPr>
-        <w:t xml:space="preserve">, a turma deverá criar uma aplicação Web para uma </w:t>
-      </w:r>
-      <w:r>
-        <w:rPr>
-          <w:sz w:val="24"/>
-          <w:szCs w:val="24"/>
-        </w:rPr>
-        <w:t>CLÍNICA</w:t>
-      </w:r>
-      <w:r>
-        <w:rPr>
-          <w:sz w:val="24"/>
-          <w:szCs w:val="24"/>
-        </w:rPr>
-        <w:t xml:space="preserve"> </w:t>
-      </w:r>
-      <w:r>
-        <w:rPr>
-          <w:sz w:val="24"/>
-          <w:szCs w:val="24"/>
-        </w:rPr>
-        <w:t>MÉDICA</w:t>
-      </w:r>
-      <w:r>
-        <w:rPr>
-          <w:sz w:val="24"/>
-          <w:szCs w:val="24"/>
-        </w:rPr>
-        <w:t xml:space="preserve">. </w:t>
-      </w:r>
-      <w:r>
-        <w:rPr>
-          <w:sz w:val="24"/>
-          <w:szCs w:val="24"/>
-        </w:rPr>
-        <w:t xml:space="preserve">O trabalho deverá ser feito em </w:t>
-      </w:r>
-      <w:r>
-        <w:rPr>
-          <w:b/>
-          <w:sz w:val="24"/>
-          <w:szCs w:val="24"/>
-        </w:rPr>
-        <w:t xml:space="preserve">grupos de </w:t>
-      </w:r>
-      <w:r>
-        <w:rPr>
-          <w:b/>
-          <w:sz w:val="24"/>
-          <w:szCs w:val="24"/>
-        </w:rPr>
-        <w:t>3</w:t>
-      </w:r>
-      <w:r>
-        <w:rPr>
-          <w:b/>
-          <w:sz w:val="24"/>
-          <w:szCs w:val="24"/>
-        </w:rPr>
-        <w:t xml:space="preserve"> pessoas</w:t>
-      </w:r>
-      <w:r>
-        <w:rPr>
-          <w:sz w:val="24"/>
-          <w:szCs w:val="24"/>
-        </w:rPr>
-        <w:t xml:space="preserve"> </w:t>
-      </w:r>
-      <w:r>
-        <w:rPr>
-          <w:b/>
-          <w:sz w:val="24"/>
-          <w:szCs w:val="24"/>
-        </w:rPr>
-        <w:t>(</w:t>
-      </w:r>
-      <w:r>
-        <w:rPr>
-          <w:b/>
-          <w:sz w:val="24"/>
-          <w:szCs w:val="24"/>
-        </w:rPr>
-        <w:t>o</w:t>
-      </w:r>
-      <w:r>
-        <w:rPr>
-          <w:b/>
-          <w:sz w:val="24"/>
-          <w:szCs w:val="24"/>
-        </w:rPr>
-        <w:t>s grupos deverão ser os mesmos definidos no Trabalho 1</w:t>
-      </w:r>
-      <w:r>
-        <w:rPr>
-          <w:b/>
-          <w:sz w:val="24"/>
-          <w:szCs w:val="24"/>
-        </w:rPr>
-        <w:t>)</w:t>
-      </w:r>
-      <w:r>
-        <w:rPr>
-          <w:sz w:val="24"/>
-          <w:szCs w:val="24"/>
-        </w:rPr>
-        <w:t>.</w:t>
-      </w:r>
-      <w:r>
-        <w:rPr>
-          <w:sz w:val="24"/>
-          <w:szCs w:val="24"/>
-        </w:rPr>
-        <w:t xml:space="preserve"> </w:t>
-      </w:r>
-      <w:r>
-        <w:rPr>
-          <w:sz w:val="24"/>
-          <w:szCs w:val="24"/>
-        </w:rPr>
-        <w:t xml:space="preserve">O </w:t>
-      </w:r>
-      <w:r>
-        <w:rPr>
-          <w:sz w:val="24"/>
-          <w:szCs w:val="24"/>
-        </w:rPr>
-        <w:t>grupo</w:t>
-      </w:r>
-      <w:r>
-        <w:rPr>
-          <w:sz w:val="24"/>
-          <w:szCs w:val="24"/>
-        </w:rPr>
-        <w:t xml:space="preserve"> poderá implementar o trabalho usando a </w:t>
-      </w:r>
-      <w:r>
-        <w:rPr>
-          <w:sz w:val="24"/>
-          <w:szCs w:val="24"/>
-        </w:rPr>
-        <w:t>linguagem de programação</w:t>
-      </w:r>
-      <w:r>
-        <w:rPr>
-          <w:sz w:val="24"/>
-          <w:szCs w:val="24"/>
-        </w:rPr>
-        <w:t xml:space="preserve"> e </w:t>
-      </w:r>
-      <w:r>
-        <w:rPr>
-          <w:i/>
-          <w:sz w:val="24"/>
-          <w:szCs w:val="24"/>
-        </w:rPr>
-        <w:t>frameworks</w:t>
-      </w:r>
-      <w:r>
-        <w:rPr>
-          <w:sz w:val="24"/>
-          <w:szCs w:val="24"/>
-        </w:rPr>
-        <w:t xml:space="preserve"> de sua preferência</w:t>
+      <w:r>
+        <w:rPr>
+          <w:sz w:val="24"/>
+          <w:szCs w:val="24"/>
+        </w:rPr>
+        <w:t>a</w:t>
       </w:r>
       <w:r>
         <w:rPr>
@@ -2540,7 +2555,7 @@
           <w:sz w:val="24"/>
           <w:szCs w:val="24"/>
         </w:rPr>
-        <w:t>28/07</w:t>
+        <w:t>12/01</w:t>
       </w:r>
       <w:r>
         <w:rPr>
@@ -2624,7 +2639,7 @@
           <w:sz w:val="24"/>
           <w:szCs w:val="24"/>
         </w:rPr>
-        <w:t>01/09</w:t>
+        <w:t>16/02</w:t>
       </w:r>
       <w:r>
         <w:rPr>

</xml_diff>

<commit_message>
Especificacao do Trabalho de Lab. ES
</commit_message>
<xml_diff>
--- a/aulas/lab-programacao/Trabalho2-LabES.docx
+++ b/aulas/lab-programacao/Trabalho2-LabES.docx
@@ -104,7 +104,7 @@
           <w:sz w:val="32"/>
           <w:szCs w:val="32"/>
         </w:rPr>
-        <w:t>Trabalho 2</w:t>
+        <w:t>Trabalho 1</w:t>
       </w:r>
       <w:r>
         <w:rPr>
@@ -187,7 +187,7 @@
           <w:sz w:val="32"/>
           <w:szCs w:val="32"/>
         </w:rPr>
-        <w:t>16/02</w:t>
+        <w:t>14/12</w:t>
       </w:r>
     </w:p>
     <w:p>
@@ -326,15 +326,7 @@
           <w:sz w:val="24"/>
           <w:szCs w:val="24"/>
         </w:rPr>
-        <w:t>3</w:t>
-      </w:r>
-      <w:r>
-        <w:rPr>
-          <w:b/>
-          <w:sz w:val="24"/>
-          <w:szCs w:val="24"/>
-        </w:rPr>
-        <w:t xml:space="preserve"> ou 4</w:t>
+        <w:t>4</w:t>
       </w:r>
       <w:r>
         <w:rPr>
@@ -343,45 +335,6 @@
           <w:szCs w:val="24"/>
         </w:rPr>
         <w:t xml:space="preserve"> pessoas</w:t>
-      </w:r>
-      <w:r>
-        <w:rPr>
-          <w:sz w:val="24"/>
-          <w:szCs w:val="24"/>
-        </w:rPr>
-        <w:t xml:space="preserve"> </w:t>
-      </w:r>
-      <w:r>
-        <w:rPr>
-          <w:b/>
-          <w:sz w:val="24"/>
-          <w:szCs w:val="24"/>
-        </w:rPr>
-        <w:t>(</w:t>
-      </w:r>
-      <w:r>
-        <w:rPr>
-          <w:b/>
-          <w:sz w:val="24"/>
-          <w:szCs w:val="24"/>
-        </w:rPr>
-        <w:t>O</w:t>
-      </w:r>
-      <w:r>
-        <w:rPr>
-          <w:b/>
-          <w:sz w:val="24"/>
-          <w:szCs w:val="24"/>
-        </w:rPr>
-        <w:t>s grupos deverão ser os mesmos definidos no Trabalho 1</w:t>
-      </w:r>
-      <w:r>
-        <w:rPr>
-          <w:b/>
-          <w:sz w:val="24"/>
-          <w:szCs w:val="24"/>
-        </w:rPr>
-        <w:t>)</w:t>
       </w:r>
       <w:r>
         <w:rPr>
@@ -2546,7 +2499,7 @@
           <w:sz w:val="24"/>
           <w:szCs w:val="24"/>
         </w:rPr>
-        <w:t>12/01</w:t>
+        <w:t>09/11</w:t>
       </w:r>
       <w:r>
         <w:rPr>
@@ -2630,7 +2583,7 @@
           <w:sz w:val="24"/>
           <w:szCs w:val="24"/>
         </w:rPr>
-        <w:t>16/02</w:t>
+        <w:t>14/12</w:t>
       </w:r>
       <w:r>
         <w:rPr>
@@ -2739,24 +2692,24 @@
         </w:rPr>
         <w:t xml:space="preserve">lhos deverão ser enviados para o SIGAA. </w:t>
       </w:r>
+      <w:r>
+        <w:rPr>
+          <w:b/>
+          <w:sz w:val="24"/>
+          <w:szCs w:val="24"/>
+        </w:rPr>
+        <w:t xml:space="preserve">O grupo deverá colocar todo o código-fonte do trabalho </w:t>
+      </w:r>
+      <w:r>
+        <w:rPr>
+          <w:b/>
+          <w:sz w:val="24"/>
+          <w:szCs w:val="24"/>
+        </w:rPr>
+        <w:t>em um repositório público do GitHub e fornecer o endereço para o professor. Por fim, os nomes completos dos alunos bem como os seus respectivos números de matrícula deverão constar no e-mail do trabalho enviado ao professor.</w:t>
+      </w:r>
       <w:bookmarkStart w:id="0" w:name="_GoBack"/>
       <w:bookmarkEnd w:id="0"/>
-      <w:r>
-        <w:rPr>
-          <w:b/>
-          <w:sz w:val="24"/>
-          <w:szCs w:val="24"/>
-        </w:rPr>
-        <w:t xml:space="preserve">O grupo deverá colocar todo o código-fonte do trabalho </w:t>
-      </w:r>
-      <w:r>
-        <w:rPr>
-          <w:b/>
-          <w:sz w:val="24"/>
-          <w:szCs w:val="24"/>
-        </w:rPr>
-        <w:t>em um repositório público do GitHub e fornecer o endereço para o professor. Por fim, os nomes completos dos alunos bem como os seus respectivos números de matrícula deverão constar no e-mail do trabalho enviado ao professor.</w:t>
-      </w:r>
     </w:p>
     <w:sectPr>
       <w:pgSz w:w="11906" w:h="16838"/>

</xml_diff>

<commit_message>
Novo trabalho de Lab. ES
</commit_message>
<xml_diff>
--- a/aulas/lab-programacao/Trabalho2-LabES.docx
+++ b/aulas/lab-programacao/Trabalho2-LabES.docx
@@ -104,8 +104,10 @@
           <w:sz w:val="32"/>
           <w:szCs w:val="32"/>
         </w:rPr>
-        <w:t>Trabalho 1</w:t>
-      </w:r>
+        <w:t>Trabalho 2</w:t>
+      </w:r>
+      <w:bookmarkStart w:id="0" w:name="_GoBack"/>
+      <w:bookmarkEnd w:id="0"/>
       <w:r>
         <w:rPr>
           <w:b/>
@@ -2708,8 +2710,6 @@
         </w:rPr>
         <w:t>em um repositório público do GitHub e fornecer o endereço para o professor. Por fim, os nomes completos dos alunos bem como os seus respectivos números de matrícula deverão constar no e-mail do trabalho enviado ao professor.</w:t>
       </w:r>
-      <w:bookmarkStart w:id="0" w:name="_GoBack"/>
-      <w:bookmarkEnd w:id="0"/>
     </w:p>
     <w:sectPr>
       <w:pgSz w:w="11906" w:h="16838"/>

</xml_diff>

<commit_message>
Adiamento do trabalho de lab. para sabado
</commit_message>
<xml_diff>
--- a/aulas/lab-programacao/Trabalho2-LabES.docx
+++ b/aulas/lab-programacao/Trabalho2-LabES.docx
@@ -209,11 +209,28 @@
       </w:r>
       <w:r>
         <w:rPr>
+          <w:strike/>
           <w:sz w:val="32"/>
           <w:szCs w:val="32"/>
         </w:rPr>
         <w:t>05/07</w:t>
       </w:r>
+      <w:r>
+        <w:rPr>
+          <w:sz w:val="32"/>
+          <w:szCs w:val="32"/>
+        </w:rPr>
+        <w:t xml:space="preserve"> </w:t>
+      </w:r>
+      <w:r>
+        <w:rPr>
+          <w:b/>
+          <w:color w:val="FF0000"/>
+          <w:sz w:val="32"/>
+          <w:szCs w:val="32"/>
+        </w:rPr>
+        <w:t>08/07</w:t>
+      </w:r>
     </w:p>
     <w:p>
       <w:pPr>
@@ -750,7 +767,25 @@
           <w:sz w:val="24"/>
           <w:szCs w:val="24"/>
         </w:rPr>
-        <w:t>05/07</w:t>
+        <w:t>0</w:t>
+      </w:r>
+      <w:r>
+        <w:rPr>
+          <w:color w:val="FF0000"/>
+          <w:sz w:val="24"/>
+          <w:szCs w:val="24"/>
+        </w:rPr>
+        <w:t>8</w:t>
+      </w:r>
+      <w:bookmarkStart w:id="0" w:name="_GoBack"/>
+      <w:bookmarkEnd w:id="0"/>
+      <w:r>
+        <w:rPr>
+          <w:color w:val="FF0000"/>
+          <w:sz w:val="24"/>
+          <w:szCs w:val="24"/>
+        </w:rPr>
+        <w:t>/07</w:t>
       </w:r>
       <w:r>
         <w:rPr>
@@ -879,8 +914,6 @@
         </w:rPr>
         <w:t>.</w:t>
       </w:r>
-      <w:bookmarkStart w:id="0" w:name="_GoBack"/>
-      <w:bookmarkEnd w:id="0"/>
     </w:p>
     <w:p>
       <w:pPr>

</xml_diff>